<commit_message>
// Fri 05/16/2025 12:02:26.12
</commit_message>
<xml_diff>
--- a/COMP-2511-C-Programming/Lesson 2 Lab.docx
+++ b/COMP-2511-C-Programming/Lesson 2 Lab.docx
@@ -3775,6 +3775,1317 @@
                 <w:lang w:eastAsia="en-CA"/>
               </w:rPr>
             </w:pPr>
+            <w:r>
+              <w:rPr>
+                <w:rFonts w:ascii="Consolas" w:hAnsi="Consolas"/>
+                <w:color w:val="000000"/>
+                <w:sz w:val="28"/>
+                <w:szCs w:val="28"/>
+                <w:lang w:eastAsia="en-CA"/>
+              </w:rPr>
+              <w:t>// Online C compiler to run C program online</w:t>
+            </w:r>
+          </w:p>
+          <w:p>
+            <w:pPr>
+              <w:shd w:val="clear" w:color="auto" w:fill="FFFFFF"/>
+              <w:spacing w:line="285" w:lineRule="atLeast"/>
+              <w:rPr>
+                <w:rFonts w:ascii="Consolas" w:hAnsi="Consolas"/>
+                <w:color w:val="000000"/>
+                <w:sz w:val="28"/>
+                <w:szCs w:val="28"/>
+                <w:lang w:eastAsia="en-CA"/>
+              </w:rPr>
+            </w:pPr>
+            <w:proofErr w:type="gramStart"/>
+            <w:r>
+              <w:rPr>
+                <w:rFonts w:ascii="Consolas" w:hAnsi="Consolas"/>
+                <w:color w:val="000000"/>
+                <w:sz w:val="28"/>
+                <w:szCs w:val="28"/>
+                <w:lang w:eastAsia="en-CA"/>
+              </w:rPr>
+              <w:t>#include</w:t>
+            </w:r>
+            <w:proofErr w:type="gramEnd"/>
+            <w:r>
+              <w:rPr>
+                <w:rFonts w:ascii="Consolas" w:hAnsi="Consolas"/>
+                <w:color w:val="000000"/>
+                <w:sz w:val="28"/>
+                <w:szCs w:val="28"/>
+                <w:lang w:eastAsia="en-CA"/>
+              </w:rPr>
+              <w:t xml:space="preserve"> &lt;</w:t>
+            </w:r>
+            <w:proofErr w:type="spellStart"/>
+            <w:r>
+              <w:rPr>
+                <w:rFonts w:ascii="Consolas" w:hAnsi="Consolas"/>
+                <w:color w:val="000000"/>
+                <w:sz w:val="28"/>
+                <w:szCs w:val="28"/>
+                <w:lang w:eastAsia="en-CA"/>
+              </w:rPr>
+              <w:t>stdio.h</w:t>
+            </w:r>
+            <w:proofErr w:type="spellEnd"/>
+            <w:r>
+              <w:rPr>
+                <w:rFonts w:ascii="Consolas" w:hAnsi="Consolas"/>
+                <w:color w:val="000000"/>
+                <w:sz w:val="28"/>
+                <w:szCs w:val="28"/>
+                <w:lang w:eastAsia="en-CA"/>
+              </w:rPr>
+              <w:t>&gt;</w:t>
+            </w:r>
+          </w:p>
+          <w:p>
+            <w:pPr>
+              <w:shd w:val="clear" w:color="auto" w:fill="FFFFFF"/>
+              <w:spacing w:line="285" w:lineRule="atLeast"/>
+              <w:rPr>
+                <w:rFonts w:ascii="Consolas" w:hAnsi="Consolas"/>
+                <w:color w:val="000000"/>
+                <w:sz w:val="28"/>
+                <w:szCs w:val="28"/>
+                <w:lang w:eastAsia="en-CA"/>
+              </w:rPr>
+            </w:pPr>
+          </w:p>
+          <w:p>
+            <w:pPr>
+              <w:shd w:val="clear" w:color="auto" w:fill="FFFFFF"/>
+              <w:spacing w:line="285" w:lineRule="atLeast"/>
+              <w:rPr>
+                <w:rFonts w:ascii="Consolas" w:hAnsi="Consolas"/>
+                <w:color w:val="000000"/>
+                <w:sz w:val="28"/>
+                <w:szCs w:val="28"/>
+                <w:lang w:eastAsia="en-CA"/>
+              </w:rPr>
+            </w:pPr>
+            <w:r>
+              <w:rPr>
+                <w:rFonts w:ascii="Consolas" w:hAnsi="Consolas"/>
+                <w:color w:val="000000"/>
+                <w:sz w:val="28"/>
+                <w:szCs w:val="28"/>
+                <w:lang w:eastAsia="en-CA"/>
+              </w:rPr>
+              <w:t xml:space="preserve">int </w:t>
+            </w:r>
+            <w:proofErr w:type="gramStart"/>
+            <w:r>
+              <w:rPr>
+                <w:rFonts w:ascii="Consolas" w:hAnsi="Consolas"/>
+                <w:color w:val="000000"/>
+                <w:sz w:val="28"/>
+                <w:szCs w:val="28"/>
+                <w:lang w:eastAsia="en-CA"/>
+              </w:rPr>
+              <w:t>main(</w:t>
+            </w:r>
+            <w:proofErr w:type="gramEnd"/>
+            <w:r>
+              <w:rPr>
+                <w:rFonts w:ascii="Consolas" w:hAnsi="Consolas"/>
+                <w:color w:val="000000"/>
+                <w:sz w:val="28"/>
+                <w:szCs w:val="28"/>
+                <w:lang w:eastAsia="en-CA"/>
+              </w:rPr>
+              <w:t>) {</w:t>
+            </w:r>
+          </w:p>
+          <w:p>
+            <w:pPr>
+              <w:shd w:val="clear" w:color="auto" w:fill="FFFFFF"/>
+              <w:spacing w:line="285" w:lineRule="atLeast"/>
+              <w:rPr>
+                <w:rFonts w:ascii="Consolas" w:hAnsi="Consolas"/>
+                <w:color w:val="000000"/>
+                <w:sz w:val="28"/>
+                <w:szCs w:val="28"/>
+                <w:lang w:eastAsia="en-CA"/>
+              </w:rPr>
+            </w:pPr>
+            <w:r>
+              <w:rPr>
+                <w:rFonts w:ascii="Consolas" w:hAnsi="Consolas"/>
+                <w:color w:val="000000"/>
+                <w:sz w:val="28"/>
+                <w:szCs w:val="28"/>
+                <w:lang w:eastAsia="en-CA"/>
+              </w:rPr>
+              <w:t xml:space="preserve">    int </w:t>
+            </w:r>
+            <w:proofErr w:type="gramStart"/>
+            <w:r>
+              <w:rPr>
+                <w:rFonts w:ascii="Consolas" w:hAnsi="Consolas"/>
+                <w:color w:val="000000"/>
+                <w:sz w:val="28"/>
+                <w:szCs w:val="28"/>
+                <w:lang w:eastAsia="en-CA"/>
+              </w:rPr>
+              <w:t>number;</w:t>
+            </w:r>
+            <w:proofErr w:type="gramEnd"/>
+          </w:p>
+          <w:p>
+            <w:pPr>
+              <w:shd w:val="clear" w:color="auto" w:fill="FFFFFF"/>
+              <w:spacing w:line="285" w:lineRule="atLeast"/>
+              <w:rPr>
+                <w:rFonts w:ascii="Consolas" w:hAnsi="Consolas"/>
+                <w:color w:val="000000"/>
+                <w:sz w:val="28"/>
+                <w:szCs w:val="28"/>
+                <w:lang w:eastAsia="en-CA"/>
+              </w:rPr>
+            </w:pPr>
+            <w:r>
+              <w:rPr>
+                <w:rFonts w:ascii="Consolas" w:hAnsi="Consolas"/>
+                <w:color w:val="000000"/>
+                <w:sz w:val="28"/>
+                <w:szCs w:val="28"/>
+                <w:lang w:eastAsia="en-CA"/>
+              </w:rPr>
+              <w:t xml:space="preserve">    int </w:t>
+            </w:r>
+            <w:proofErr w:type="gramStart"/>
+            <w:r>
+              <w:rPr>
+                <w:rFonts w:ascii="Consolas" w:hAnsi="Consolas"/>
+                <w:color w:val="000000"/>
+                <w:sz w:val="28"/>
+                <w:szCs w:val="28"/>
+                <w:lang w:eastAsia="en-CA"/>
+              </w:rPr>
+              <w:t>result;</w:t>
+            </w:r>
+            <w:proofErr w:type="gramEnd"/>
+          </w:p>
+          <w:p>
+            <w:pPr>
+              <w:shd w:val="clear" w:color="auto" w:fill="FFFFFF"/>
+              <w:spacing w:line="285" w:lineRule="atLeast"/>
+              <w:rPr>
+                <w:rFonts w:ascii="Consolas" w:hAnsi="Consolas"/>
+                <w:color w:val="000000"/>
+                <w:sz w:val="28"/>
+                <w:szCs w:val="28"/>
+                <w:lang w:eastAsia="en-CA"/>
+              </w:rPr>
+            </w:pPr>
+            <w:r>
+              <w:rPr>
+                <w:rFonts w:ascii="Consolas" w:hAnsi="Consolas"/>
+                <w:color w:val="000000"/>
+                <w:sz w:val="28"/>
+                <w:szCs w:val="28"/>
+                <w:lang w:eastAsia="en-CA"/>
+              </w:rPr>
+              <w:t xml:space="preserve">    </w:t>
+            </w:r>
+            <w:proofErr w:type="spellStart"/>
+            <w:proofErr w:type="gramStart"/>
+            <w:r>
+              <w:rPr>
+                <w:rFonts w:ascii="Consolas" w:hAnsi="Consolas"/>
+                <w:color w:val="000000"/>
+                <w:sz w:val="28"/>
+                <w:szCs w:val="28"/>
+                <w:lang w:eastAsia="en-CA"/>
+              </w:rPr>
+              <w:t>scanf</w:t>
+            </w:r>
+            <w:proofErr w:type="spellEnd"/>
+            <w:r>
+              <w:rPr>
+                <w:rFonts w:ascii="Consolas" w:hAnsi="Consolas"/>
+                <w:color w:val="000000"/>
+                <w:sz w:val="28"/>
+                <w:szCs w:val="28"/>
+                <w:lang w:eastAsia="en-CA"/>
+              </w:rPr>
+              <w:t>(</w:t>
+            </w:r>
+            <w:proofErr w:type="gramEnd"/>
+            <w:r>
+              <w:rPr>
+                <w:rFonts w:ascii="Consolas" w:hAnsi="Consolas"/>
+                <w:color w:val="000000"/>
+                <w:sz w:val="28"/>
+                <w:szCs w:val="28"/>
+                <w:lang w:eastAsia="en-CA"/>
+              </w:rPr>
+              <w:t>"%d", &amp;number</w:t>
+            </w:r>
+            <w:proofErr w:type="gramStart"/>
+            <w:r>
+              <w:rPr>
+                <w:rFonts w:ascii="Consolas" w:hAnsi="Consolas"/>
+                <w:color w:val="000000"/>
+                <w:sz w:val="28"/>
+                <w:szCs w:val="28"/>
+                <w:lang w:eastAsia="en-CA"/>
+              </w:rPr>
+              <w:t>);</w:t>
+            </w:r>
+            <w:proofErr w:type="gramEnd"/>
+          </w:p>
+          <w:p>
+            <w:pPr>
+              <w:shd w:val="clear" w:color="auto" w:fill="FFFFFF"/>
+              <w:spacing w:line="285" w:lineRule="atLeast"/>
+              <w:rPr>
+                <w:rFonts w:ascii="Consolas" w:hAnsi="Consolas"/>
+                <w:color w:val="000000"/>
+                <w:sz w:val="28"/>
+                <w:szCs w:val="28"/>
+                <w:lang w:eastAsia="en-CA"/>
+              </w:rPr>
+            </w:pPr>
+            <w:r>
+              <w:rPr>
+                <w:rFonts w:ascii="Consolas" w:hAnsi="Consolas"/>
+                <w:color w:val="000000"/>
+                <w:sz w:val="28"/>
+                <w:szCs w:val="28"/>
+                <w:lang w:eastAsia="en-CA"/>
+              </w:rPr>
+              <w:t xml:space="preserve">    if (number % 2 == 0)</w:t>
+            </w:r>
+          </w:p>
+          <w:p>
+            <w:pPr>
+              <w:shd w:val="clear" w:color="auto" w:fill="FFFFFF"/>
+              <w:spacing w:line="285" w:lineRule="atLeast"/>
+              <w:rPr>
+                <w:rFonts w:ascii="Consolas" w:hAnsi="Consolas"/>
+                <w:color w:val="000000"/>
+                <w:sz w:val="28"/>
+                <w:szCs w:val="28"/>
+                <w:lang w:eastAsia="en-CA"/>
+              </w:rPr>
+            </w:pPr>
+            <w:r>
+              <w:rPr>
+                <w:rFonts w:ascii="Consolas" w:hAnsi="Consolas"/>
+                <w:color w:val="000000"/>
+                <w:sz w:val="28"/>
+                <w:szCs w:val="28"/>
+                <w:lang w:eastAsia="en-CA"/>
+              </w:rPr>
+              <w:t xml:space="preserve">    {</w:t>
+            </w:r>
+          </w:p>
+          <w:p>
+            <w:pPr>
+              <w:shd w:val="clear" w:color="auto" w:fill="FFFFFF"/>
+              <w:spacing w:line="285" w:lineRule="atLeast"/>
+              <w:rPr>
+                <w:rFonts w:ascii="Consolas" w:hAnsi="Consolas"/>
+                <w:color w:val="000000"/>
+                <w:sz w:val="28"/>
+                <w:szCs w:val="28"/>
+                <w:lang w:eastAsia="en-CA"/>
+              </w:rPr>
+            </w:pPr>
+            <w:r>
+              <w:rPr>
+                <w:rFonts w:ascii="Consolas" w:hAnsi="Consolas"/>
+                <w:color w:val="000000"/>
+                <w:sz w:val="28"/>
+                <w:szCs w:val="28"/>
+                <w:lang w:eastAsia="en-CA"/>
+              </w:rPr>
+              <w:t xml:space="preserve">        result = </w:t>
+            </w:r>
+            <w:proofErr w:type="gramStart"/>
+            <w:r>
+              <w:rPr>
+                <w:rFonts w:ascii="Consolas" w:hAnsi="Consolas"/>
+                <w:color w:val="000000"/>
+                <w:sz w:val="28"/>
+                <w:szCs w:val="28"/>
+                <w:lang w:eastAsia="en-CA"/>
+              </w:rPr>
+              <w:t>0;</w:t>
+            </w:r>
+            <w:proofErr w:type="gramEnd"/>
+          </w:p>
+          <w:p>
+            <w:pPr>
+              <w:shd w:val="clear" w:color="auto" w:fill="FFFFFF"/>
+              <w:spacing w:line="285" w:lineRule="atLeast"/>
+              <w:rPr>
+                <w:rFonts w:ascii="Consolas" w:hAnsi="Consolas"/>
+                <w:color w:val="000000"/>
+                <w:sz w:val="28"/>
+                <w:szCs w:val="28"/>
+                <w:lang w:eastAsia="en-CA"/>
+              </w:rPr>
+            </w:pPr>
+            <w:r>
+              <w:rPr>
+                <w:rFonts w:ascii="Consolas" w:hAnsi="Consolas"/>
+                <w:color w:val="000000"/>
+                <w:sz w:val="28"/>
+                <w:szCs w:val="28"/>
+                <w:lang w:eastAsia="en-CA"/>
+              </w:rPr>
+              <w:t xml:space="preserve">    }</w:t>
+            </w:r>
+          </w:p>
+          <w:p>
+            <w:pPr>
+              <w:shd w:val="clear" w:color="auto" w:fill="FFFFFF"/>
+              <w:spacing w:line="285" w:lineRule="atLeast"/>
+              <w:rPr>
+                <w:rFonts w:ascii="Consolas" w:hAnsi="Consolas"/>
+                <w:color w:val="000000"/>
+                <w:sz w:val="28"/>
+                <w:szCs w:val="28"/>
+                <w:lang w:eastAsia="en-CA"/>
+              </w:rPr>
+            </w:pPr>
+            <w:r>
+              <w:rPr>
+                <w:rFonts w:ascii="Consolas" w:hAnsi="Consolas"/>
+                <w:color w:val="000000"/>
+                <w:sz w:val="28"/>
+                <w:szCs w:val="28"/>
+                <w:lang w:eastAsia="en-CA"/>
+              </w:rPr>
+              <w:t xml:space="preserve">    else </w:t>
+            </w:r>
+            <w:proofErr w:type="gramStart"/>
+            <w:r>
+              <w:rPr>
+                <w:rFonts w:ascii="Consolas" w:hAnsi="Consolas"/>
+                <w:color w:val="000000"/>
+                <w:sz w:val="28"/>
+                <w:szCs w:val="28"/>
+                <w:lang w:eastAsia="en-CA"/>
+              </w:rPr>
+              <w:t>if ((</w:t>
+            </w:r>
+            <w:proofErr w:type="gramEnd"/>
+            <w:r>
+              <w:rPr>
+                <w:rFonts w:ascii="Consolas" w:hAnsi="Consolas"/>
+                <w:color w:val="000000"/>
+                <w:sz w:val="28"/>
+                <w:szCs w:val="28"/>
+                <w:lang w:eastAsia="en-CA"/>
+              </w:rPr>
+              <w:t xml:space="preserve">number % </w:t>
+            </w:r>
+            <w:proofErr w:type="gramStart"/>
+            <w:r>
+              <w:rPr>
+                <w:rFonts w:ascii="Consolas" w:hAnsi="Consolas"/>
+                <w:color w:val="000000"/>
+                <w:sz w:val="28"/>
+                <w:szCs w:val="28"/>
+                <w:lang w:eastAsia="en-CA"/>
+              </w:rPr>
+              <w:t>2 !</w:t>
+            </w:r>
+            <w:proofErr w:type="gramEnd"/>
+            <w:r>
+              <w:rPr>
+                <w:rFonts w:ascii="Consolas" w:hAnsi="Consolas"/>
+                <w:color w:val="000000"/>
+                <w:sz w:val="28"/>
+                <w:szCs w:val="28"/>
+                <w:lang w:eastAsia="en-CA"/>
+              </w:rPr>
+              <w:t>= 0) &amp;&amp; (number &gt; 0))</w:t>
+            </w:r>
+          </w:p>
+          <w:p>
+            <w:pPr>
+              <w:shd w:val="clear" w:color="auto" w:fill="FFFFFF"/>
+              <w:spacing w:line="285" w:lineRule="atLeast"/>
+              <w:rPr>
+                <w:rFonts w:ascii="Consolas" w:hAnsi="Consolas"/>
+                <w:color w:val="000000"/>
+                <w:sz w:val="28"/>
+                <w:szCs w:val="28"/>
+                <w:lang w:eastAsia="en-CA"/>
+              </w:rPr>
+            </w:pPr>
+            <w:r>
+              <w:rPr>
+                <w:rFonts w:ascii="Consolas" w:hAnsi="Consolas"/>
+                <w:color w:val="000000"/>
+                <w:sz w:val="28"/>
+                <w:szCs w:val="28"/>
+                <w:lang w:eastAsia="en-CA"/>
+              </w:rPr>
+              <w:t xml:space="preserve">    {</w:t>
+            </w:r>
+          </w:p>
+          <w:p>
+            <w:pPr>
+              <w:shd w:val="clear" w:color="auto" w:fill="FFFFFF"/>
+              <w:spacing w:line="285" w:lineRule="atLeast"/>
+              <w:rPr>
+                <w:rFonts w:ascii="Consolas" w:hAnsi="Consolas"/>
+                <w:color w:val="000000"/>
+                <w:sz w:val="28"/>
+                <w:szCs w:val="28"/>
+                <w:lang w:eastAsia="en-CA"/>
+              </w:rPr>
+            </w:pPr>
+            <w:r>
+              <w:rPr>
+                <w:rFonts w:ascii="Consolas" w:hAnsi="Consolas"/>
+                <w:color w:val="000000"/>
+                <w:sz w:val="28"/>
+                <w:szCs w:val="28"/>
+                <w:lang w:eastAsia="en-CA"/>
+              </w:rPr>
+              <w:t xml:space="preserve">        result = </w:t>
+            </w:r>
+            <w:proofErr w:type="gramStart"/>
+            <w:r>
+              <w:rPr>
+                <w:rFonts w:ascii="Consolas" w:hAnsi="Consolas"/>
+                <w:color w:val="000000"/>
+                <w:sz w:val="28"/>
+                <w:szCs w:val="28"/>
+                <w:lang w:eastAsia="en-CA"/>
+              </w:rPr>
+              <w:t>1;</w:t>
+            </w:r>
+            <w:proofErr w:type="gramEnd"/>
+          </w:p>
+          <w:p>
+            <w:pPr>
+              <w:shd w:val="clear" w:color="auto" w:fill="FFFFFF"/>
+              <w:spacing w:line="285" w:lineRule="atLeast"/>
+              <w:rPr>
+                <w:rFonts w:ascii="Consolas" w:hAnsi="Consolas"/>
+                <w:color w:val="000000"/>
+                <w:sz w:val="28"/>
+                <w:szCs w:val="28"/>
+                <w:lang w:eastAsia="en-CA"/>
+              </w:rPr>
+            </w:pPr>
+            <w:r>
+              <w:rPr>
+                <w:rFonts w:ascii="Consolas" w:hAnsi="Consolas"/>
+                <w:color w:val="000000"/>
+                <w:sz w:val="28"/>
+                <w:szCs w:val="28"/>
+                <w:lang w:eastAsia="en-CA"/>
+              </w:rPr>
+              <w:t xml:space="preserve">    }</w:t>
+            </w:r>
+          </w:p>
+          <w:p>
+            <w:pPr>
+              <w:shd w:val="clear" w:color="auto" w:fill="FFFFFF"/>
+              <w:spacing w:line="285" w:lineRule="atLeast"/>
+              <w:rPr>
+                <w:rFonts w:ascii="Consolas" w:hAnsi="Consolas"/>
+                <w:color w:val="000000"/>
+                <w:sz w:val="28"/>
+                <w:szCs w:val="28"/>
+                <w:lang w:eastAsia="en-CA"/>
+              </w:rPr>
+            </w:pPr>
+            <w:r>
+              <w:rPr>
+                <w:rFonts w:ascii="Consolas" w:hAnsi="Consolas"/>
+                <w:color w:val="000000"/>
+                <w:sz w:val="28"/>
+                <w:szCs w:val="28"/>
+                <w:lang w:eastAsia="en-CA"/>
+              </w:rPr>
+              <w:t xml:space="preserve">    else </w:t>
+            </w:r>
+            <w:proofErr w:type="gramStart"/>
+            <w:r>
+              <w:rPr>
+                <w:rFonts w:ascii="Consolas" w:hAnsi="Consolas"/>
+                <w:color w:val="000000"/>
+                <w:sz w:val="28"/>
+                <w:szCs w:val="28"/>
+                <w:lang w:eastAsia="en-CA"/>
+              </w:rPr>
+              <w:t>if ((</w:t>
+            </w:r>
+            <w:proofErr w:type="gramEnd"/>
+            <w:r>
+              <w:rPr>
+                <w:rFonts w:ascii="Consolas" w:hAnsi="Consolas"/>
+                <w:color w:val="000000"/>
+                <w:sz w:val="28"/>
+                <w:szCs w:val="28"/>
+                <w:lang w:eastAsia="en-CA"/>
+              </w:rPr>
+              <w:t xml:space="preserve">number % </w:t>
+            </w:r>
+            <w:proofErr w:type="gramStart"/>
+            <w:r>
+              <w:rPr>
+                <w:rFonts w:ascii="Consolas" w:hAnsi="Consolas"/>
+                <w:color w:val="000000"/>
+                <w:sz w:val="28"/>
+                <w:szCs w:val="28"/>
+                <w:lang w:eastAsia="en-CA"/>
+              </w:rPr>
+              <w:t>2 !</w:t>
+            </w:r>
+            <w:proofErr w:type="gramEnd"/>
+            <w:r>
+              <w:rPr>
+                <w:rFonts w:ascii="Consolas" w:hAnsi="Consolas"/>
+                <w:color w:val="000000"/>
+                <w:sz w:val="28"/>
+                <w:szCs w:val="28"/>
+                <w:lang w:eastAsia="en-CA"/>
+              </w:rPr>
+              <w:t>= 0) &amp;&amp; (number &lt; 0))</w:t>
+            </w:r>
+          </w:p>
+          <w:p>
+            <w:pPr>
+              <w:shd w:val="clear" w:color="auto" w:fill="FFFFFF"/>
+              <w:spacing w:line="285" w:lineRule="atLeast"/>
+              <w:rPr>
+                <w:rFonts w:ascii="Consolas" w:hAnsi="Consolas"/>
+                <w:color w:val="000000"/>
+                <w:sz w:val="28"/>
+                <w:szCs w:val="28"/>
+                <w:lang w:eastAsia="en-CA"/>
+              </w:rPr>
+            </w:pPr>
+            <w:r>
+              <w:rPr>
+                <w:rFonts w:ascii="Consolas" w:hAnsi="Consolas"/>
+                <w:color w:val="000000"/>
+                <w:sz w:val="28"/>
+                <w:szCs w:val="28"/>
+                <w:lang w:eastAsia="en-CA"/>
+              </w:rPr>
+              <w:t xml:space="preserve">    {</w:t>
+            </w:r>
+          </w:p>
+          <w:p>
+            <w:pPr>
+              <w:shd w:val="clear" w:color="auto" w:fill="FFFFFF"/>
+              <w:spacing w:line="285" w:lineRule="atLeast"/>
+              <w:rPr>
+                <w:rFonts w:ascii="Consolas" w:hAnsi="Consolas"/>
+                <w:color w:val="000000"/>
+                <w:sz w:val="28"/>
+                <w:szCs w:val="28"/>
+                <w:lang w:eastAsia="en-CA"/>
+              </w:rPr>
+            </w:pPr>
+            <w:r>
+              <w:rPr>
+                <w:rFonts w:ascii="Consolas" w:hAnsi="Consolas"/>
+                <w:color w:val="000000"/>
+                <w:sz w:val="28"/>
+                <w:szCs w:val="28"/>
+                <w:lang w:eastAsia="en-CA"/>
+              </w:rPr>
+              <w:t xml:space="preserve">        result = </w:t>
+            </w:r>
+            <w:proofErr w:type="gramStart"/>
+            <w:r>
+              <w:rPr>
+                <w:rFonts w:ascii="Consolas" w:hAnsi="Consolas"/>
+                <w:color w:val="000000"/>
+                <w:sz w:val="28"/>
+                <w:szCs w:val="28"/>
+                <w:lang w:eastAsia="en-CA"/>
+              </w:rPr>
+              <w:t>2;</w:t>
+            </w:r>
+            <w:proofErr w:type="gramEnd"/>
+          </w:p>
+          <w:p>
+            <w:pPr>
+              <w:shd w:val="clear" w:color="auto" w:fill="FFFFFF"/>
+              <w:spacing w:line="285" w:lineRule="atLeast"/>
+              <w:rPr>
+                <w:rFonts w:ascii="Consolas" w:hAnsi="Consolas"/>
+                <w:color w:val="000000"/>
+                <w:sz w:val="28"/>
+                <w:szCs w:val="28"/>
+                <w:lang w:eastAsia="en-CA"/>
+              </w:rPr>
+            </w:pPr>
+            <w:r>
+              <w:rPr>
+                <w:rFonts w:ascii="Consolas" w:hAnsi="Consolas"/>
+                <w:color w:val="000000"/>
+                <w:sz w:val="28"/>
+                <w:szCs w:val="28"/>
+                <w:lang w:eastAsia="en-CA"/>
+              </w:rPr>
+              <w:t xml:space="preserve">    }</w:t>
+            </w:r>
+          </w:p>
+          <w:p>
+            <w:pPr>
+              <w:shd w:val="clear" w:color="auto" w:fill="FFFFFF"/>
+              <w:spacing w:line="285" w:lineRule="atLeast"/>
+              <w:rPr>
+                <w:rFonts w:ascii="Consolas" w:hAnsi="Consolas"/>
+                <w:color w:val="000000"/>
+                <w:sz w:val="28"/>
+                <w:szCs w:val="28"/>
+                <w:lang w:eastAsia="en-CA"/>
+              </w:rPr>
+            </w:pPr>
+            <w:r>
+              <w:rPr>
+                <w:rFonts w:ascii="Consolas" w:hAnsi="Consolas"/>
+                <w:color w:val="000000"/>
+                <w:sz w:val="28"/>
+                <w:szCs w:val="28"/>
+                <w:lang w:eastAsia="en-CA"/>
+              </w:rPr>
+              <w:t xml:space="preserve">    switch (</w:t>
+            </w:r>
+            <w:proofErr w:type="gramStart"/>
+            <w:r>
+              <w:rPr>
+                <w:rFonts w:ascii="Consolas" w:hAnsi="Consolas"/>
+                <w:color w:val="000000"/>
+                <w:sz w:val="28"/>
+                <w:szCs w:val="28"/>
+                <w:lang w:eastAsia="en-CA"/>
+              </w:rPr>
+              <w:t>result) {</w:t>
+            </w:r>
+            <w:proofErr w:type="gramEnd"/>
+          </w:p>
+          <w:p>
+            <w:pPr>
+              <w:shd w:val="clear" w:color="auto" w:fill="FFFFFF"/>
+              <w:spacing w:line="285" w:lineRule="atLeast"/>
+              <w:rPr>
+                <w:rFonts w:ascii="Consolas" w:hAnsi="Consolas"/>
+                <w:color w:val="000000"/>
+                <w:sz w:val="28"/>
+                <w:szCs w:val="28"/>
+                <w:lang w:eastAsia="en-CA"/>
+              </w:rPr>
+            </w:pPr>
+            <w:r>
+              <w:rPr>
+                <w:rFonts w:ascii="Consolas" w:hAnsi="Consolas"/>
+                <w:color w:val="000000"/>
+                <w:sz w:val="28"/>
+                <w:szCs w:val="28"/>
+                <w:lang w:eastAsia="en-CA"/>
+              </w:rPr>
+              <w:t xml:space="preserve">        case 0:</w:t>
+            </w:r>
+          </w:p>
+          <w:p>
+            <w:pPr>
+              <w:shd w:val="clear" w:color="auto" w:fill="FFFFFF"/>
+              <w:spacing w:line="285" w:lineRule="atLeast"/>
+              <w:rPr>
+                <w:rFonts w:ascii="Consolas" w:hAnsi="Consolas"/>
+                <w:color w:val="000000"/>
+                <w:sz w:val="28"/>
+                <w:szCs w:val="28"/>
+                <w:lang w:eastAsia="en-CA"/>
+              </w:rPr>
+            </w:pPr>
+            <w:r>
+              <w:rPr>
+                <w:rFonts w:ascii="Consolas" w:hAnsi="Consolas"/>
+                <w:color w:val="000000"/>
+                <w:sz w:val="28"/>
+                <w:szCs w:val="28"/>
+                <w:lang w:eastAsia="en-CA"/>
+              </w:rPr>
+              <w:t xml:space="preserve">            </w:t>
+            </w:r>
+            <w:proofErr w:type="spellStart"/>
+            <w:proofErr w:type="gramStart"/>
+            <w:r>
+              <w:rPr>
+                <w:rFonts w:ascii="Consolas" w:hAnsi="Consolas"/>
+                <w:color w:val="000000"/>
+                <w:sz w:val="28"/>
+                <w:szCs w:val="28"/>
+                <w:lang w:eastAsia="en-CA"/>
+              </w:rPr>
+              <w:t>printf</w:t>
+            </w:r>
+            <w:proofErr w:type="spellEnd"/>
+            <w:r>
+              <w:rPr>
+                <w:rFonts w:ascii="Consolas" w:hAnsi="Consolas"/>
+                <w:color w:val="000000"/>
+                <w:sz w:val="28"/>
+                <w:szCs w:val="28"/>
+                <w:lang w:eastAsia="en-CA"/>
+              </w:rPr>
+              <w:t>(</w:t>
+            </w:r>
+            <w:proofErr w:type="gramEnd"/>
+            <w:r>
+              <w:rPr>
+                <w:rFonts w:ascii="Consolas" w:hAnsi="Consolas"/>
+                <w:color w:val="000000"/>
+                <w:sz w:val="28"/>
+                <w:szCs w:val="28"/>
+                <w:lang w:eastAsia="en-CA"/>
+              </w:rPr>
+              <w:t>"even number\n"</w:t>
+            </w:r>
+            <w:proofErr w:type="gramStart"/>
+            <w:r>
+              <w:rPr>
+                <w:rFonts w:ascii="Consolas" w:hAnsi="Consolas"/>
+                <w:color w:val="000000"/>
+                <w:sz w:val="28"/>
+                <w:szCs w:val="28"/>
+                <w:lang w:eastAsia="en-CA"/>
+              </w:rPr>
+              <w:t>);</w:t>
+            </w:r>
+            <w:proofErr w:type="gramEnd"/>
+          </w:p>
+          <w:p>
+            <w:pPr>
+              <w:shd w:val="clear" w:color="auto" w:fill="FFFFFF"/>
+              <w:spacing w:line="285" w:lineRule="atLeast"/>
+              <w:rPr>
+                <w:rFonts w:ascii="Consolas" w:hAnsi="Consolas"/>
+                <w:color w:val="000000"/>
+                <w:sz w:val="28"/>
+                <w:szCs w:val="28"/>
+                <w:lang w:eastAsia="en-CA"/>
+              </w:rPr>
+            </w:pPr>
+            <w:r>
+              <w:rPr>
+                <w:rFonts w:ascii="Consolas" w:hAnsi="Consolas"/>
+                <w:color w:val="000000"/>
+                <w:sz w:val="28"/>
+                <w:szCs w:val="28"/>
+                <w:lang w:eastAsia="en-CA"/>
+              </w:rPr>
+              <w:t xml:space="preserve">            </w:t>
+            </w:r>
+            <w:proofErr w:type="gramStart"/>
+            <w:r>
+              <w:rPr>
+                <w:rFonts w:ascii="Consolas" w:hAnsi="Consolas"/>
+                <w:color w:val="000000"/>
+                <w:sz w:val="28"/>
+                <w:szCs w:val="28"/>
+                <w:lang w:eastAsia="en-CA"/>
+              </w:rPr>
+              <w:t>break;</w:t>
+            </w:r>
+            <w:proofErr w:type="gramEnd"/>
+          </w:p>
+          <w:p>
+            <w:pPr>
+              <w:shd w:val="clear" w:color="auto" w:fill="FFFFFF"/>
+              <w:spacing w:line="285" w:lineRule="atLeast"/>
+              <w:rPr>
+                <w:rFonts w:ascii="Consolas" w:hAnsi="Consolas"/>
+                <w:color w:val="000000"/>
+                <w:sz w:val="28"/>
+                <w:szCs w:val="28"/>
+                <w:lang w:eastAsia="en-CA"/>
+              </w:rPr>
+            </w:pPr>
+            <w:r>
+              <w:rPr>
+                <w:rFonts w:ascii="Consolas" w:hAnsi="Consolas"/>
+                <w:color w:val="000000"/>
+                <w:sz w:val="28"/>
+                <w:szCs w:val="28"/>
+                <w:lang w:eastAsia="en-CA"/>
+              </w:rPr>
+              <w:t xml:space="preserve">        case 1:</w:t>
+            </w:r>
+          </w:p>
+          <w:p>
+            <w:pPr>
+              <w:shd w:val="clear" w:color="auto" w:fill="FFFFFF"/>
+              <w:spacing w:line="285" w:lineRule="atLeast"/>
+              <w:rPr>
+                <w:rFonts w:ascii="Consolas" w:hAnsi="Consolas"/>
+                <w:color w:val="000000"/>
+                <w:sz w:val="28"/>
+                <w:szCs w:val="28"/>
+                <w:lang w:eastAsia="en-CA"/>
+              </w:rPr>
+            </w:pPr>
+            <w:r>
+              <w:rPr>
+                <w:rFonts w:ascii="Consolas" w:hAnsi="Consolas"/>
+                <w:color w:val="000000"/>
+                <w:sz w:val="28"/>
+                <w:szCs w:val="28"/>
+                <w:lang w:eastAsia="en-CA"/>
+              </w:rPr>
+              <w:t xml:space="preserve">            </w:t>
+            </w:r>
+            <w:proofErr w:type="spellStart"/>
+            <w:proofErr w:type="gramStart"/>
+            <w:r>
+              <w:rPr>
+                <w:rFonts w:ascii="Consolas" w:hAnsi="Consolas"/>
+                <w:color w:val="000000"/>
+                <w:sz w:val="28"/>
+                <w:szCs w:val="28"/>
+                <w:lang w:eastAsia="en-CA"/>
+              </w:rPr>
+              <w:t>printf</w:t>
+            </w:r>
+            <w:proofErr w:type="spellEnd"/>
+            <w:r>
+              <w:rPr>
+                <w:rFonts w:ascii="Consolas" w:hAnsi="Consolas"/>
+                <w:color w:val="000000"/>
+                <w:sz w:val="28"/>
+                <w:szCs w:val="28"/>
+                <w:lang w:eastAsia="en-CA"/>
+              </w:rPr>
+              <w:t>(</w:t>
+            </w:r>
+            <w:proofErr w:type="gramEnd"/>
+            <w:r>
+              <w:rPr>
+                <w:rFonts w:ascii="Consolas" w:hAnsi="Consolas"/>
+                <w:color w:val="000000"/>
+                <w:sz w:val="28"/>
+                <w:szCs w:val="28"/>
+                <w:lang w:eastAsia="en-CA"/>
+              </w:rPr>
+              <w:t>"positive odd number\n"</w:t>
+            </w:r>
+            <w:proofErr w:type="gramStart"/>
+            <w:r>
+              <w:rPr>
+                <w:rFonts w:ascii="Consolas" w:hAnsi="Consolas"/>
+                <w:color w:val="000000"/>
+                <w:sz w:val="28"/>
+                <w:szCs w:val="28"/>
+                <w:lang w:eastAsia="en-CA"/>
+              </w:rPr>
+              <w:t>);</w:t>
+            </w:r>
+            <w:proofErr w:type="gramEnd"/>
+          </w:p>
+          <w:p>
+            <w:pPr>
+              <w:shd w:val="clear" w:color="auto" w:fill="FFFFFF"/>
+              <w:spacing w:line="285" w:lineRule="atLeast"/>
+              <w:rPr>
+                <w:rFonts w:ascii="Consolas" w:hAnsi="Consolas"/>
+                <w:color w:val="000000"/>
+                <w:sz w:val="28"/>
+                <w:szCs w:val="28"/>
+                <w:lang w:eastAsia="en-CA"/>
+              </w:rPr>
+            </w:pPr>
+            <w:r>
+              <w:rPr>
+                <w:rFonts w:ascii="Consolas" w:hAnsi="Consolas"/>
+                <w:color w:val="000000"/>
+                <w:sz w:val="28"/>
+                <w:szCs w:val="28"/>
+                <w:lang w:eastAsia="en-CA"/>
+              </w:rPr>
+              <w:t xml:space="preserve">            </w:t>
+            </w:r>
+            <w:proofErr w:type="gramStart"/>
+            <w:r>
+              <w:rPr>
+                <w:rFonts w:ascii="Consolas" w:hAnsi="Consolas"/>
+                <w:color w:val="000000"/>
+                <w:sz w:val="28"/>
+                <w:szCs w:val="28"/>
+                <w:lang w:eastAsia="en-CA"/>
+              </w:rPr>
+              <w:t>break;</w:t>
+            </w:r>
+            <w:proofErr w:type="gramEnd"/>
+          </w:p>
+          <w:p>
+            <w:pPr>
+              <w:shd w:val="clear" w:color="auto" w:fill="FFFFFF"/>
+              <w:spacing w:line="285" w:lineRule="atLeast"/>
+              <w:rPr>
+                <w:rFonts w:ascii="Consolas" w:hAnsi="Consolas"/>
+                <w:color w:val="000000"/>
+                <w:sz w:val="28"/>
+                <w:szCs w:val="28"/>
+                <w:lang w:eastAsia="en-CA"/>
+              </w:rPr>
+            </w:pPr>
+            <w:r>
+              <w:rPr>
+                <w:rFonts w:ascii="Consolas" w:hAnsi="Consolas"/>
+                <w:color w:val="000000"/>
+                <w:sz w:val="28"/>
+                <w:szCs w:val="28"/>
+                <w:lang w:eastAsia="en-CA"/>
+              </w:rPr>
+              <w:t xml:space="preserve">        case 2:</w:t>
+            </w:r>
+          </w:p>
+          <w:p>
+            <w:pPr>
+              <w:shd w:val="clear" w:color="auto" w:fill="FFFFFF"/>
+              <w:spacing w:line="285" w:lineRule="atLeast"/>
+              <w:rPr>
+                <w:rFonts w:ascii="Consolas" w:hAnsi="Consolas"/>
+                <w:color w:val="000000"/>
+                <w:sz w:val="28"/>
+                <w:szCs w:val="28"/>
+                <w:lang w:eastAsia="en-CA"/>
+              </w:rPr>
+            </w:pPr>
+            <w:r>
+              <w:rPr>
+                <w:rFonts w:ascii="Consolas" w:hAnsi="Consolas"/>
+                <w:color w:val="000000"/>
+                <w:sz w:val="28"/>
+                <w:szCs w:val="28"/>
+                <w:lang w:eastAsia="en-CA"/>
+              </w:rPr>
+              <w:t xml:space="preserve">            </w:t>
+            </w:r>
+            <w:proofErr w:type="spellStart"/>
+            <w:proofErr w:type="gramStart"/>
+            <w:r>
+              <w:rPr>
+                <w:rFonts w:ascii="Consolas" w:hAnsi="Consolas"/>
+                <w:color w:val="000000"/>
+                <w:sz w:val="28"/>
+                <w:szCs w:val="28"/>
+                <w:lang w:eastAsia="en-CA"/>
+              </w:rPr>
+              <w:t>printf</w:t>
+            </w:r>
+            <w:proofErr w:type="spellEnd"/>
+            <w:r>
+              <w:rPr>
+                <w:rFonts w:ascii="Consolas" w:hAnsi="Consolas"/>
+                <w:color w:val="000000"/>
+                <w:sz w:val="28"/>
+                <w:szCs w:val="28"/>
+                <w:lang w:eastAsia="en-CA"/>
+              </w:rPr>
+              <w:t>(</w:t>
+            </w:r>
+            <w:proofErr w:type="gramEnd"/>
+            <w:r>
+              <w:rPr>
+                <w:rFonts w:ascii="Consolas" w:hAnsi="Consolas"/>
+                <w:color w:val="000000"/>
+                <w:sz w:val="28"/>
+                <w:szCs w:val="28"/>
+                <w:lang w:eastAsia="en-CA"/>
+              </w:rPr>
+              <w:t>"negative odd number\n"</w:t>
+            </w:r>
+            <w:proofErr w:type="gramStart"/>
+            <w:r>
+              <w:rPr>
+                <w:rFonts w:ascii="Consolas" w:hAnsi="Consolas"/>
+                <w:color w:val="000000"/>
+                <w:sz w:val="28"/>
+                <w:szCs w:val="28"/>
+                <w:lang w:eastAsia="en-CA"/>
+              </w:rPr>
+              <w:t>);</w:t>
+            </w:r>
+            <w:proofErr w:type="gramEnd"/>
+          </w:p>
+          <w:p>
+            <w:pPr>
+              <w:shd w:val="clear" w:color="auto" w:fill="FFFFFF"/>
+              <w:spacing w:line="285" w:lineRule="atLeast"/>
+              <w:rPr>
+                <w:rFonts w:ascii="Consolas" w:hAnsi="Consolas"/>
+                <w:color w:val="000000"/>
+                <w:sz w:val="28"/>
+                <w:szCs w:val="28"/>
+                <w:lang w:eastAsia="en-CA"/>
+              </w:rPr>
+            </w:pPr>
+            <w:r>
+              <w:rPr>
+                <w:rFonts w:ascii="Consolas" w:hAnsi="Consolas"/>
+                <w:color w:val="000000"/>
+                <w:sz w:val="28"/>
+                <w:szCs w:val="28"/>
+                <w:lang w:eastAsia="en-CA"/>
+              </w:rPr>
+              <w:t xml:space="preserve">            </w:t>
+            </w:r>
+            <w:proofErr w:type="gramStart"/>
+            <w:r>
+              <w:rPr>
+                <w:rFonts w:ascii="Consolas" w:hAnsi="Consolas"/>
+                <w:color w:val="000000"/>
+                <w:sz w:val="28"/>
+                <w:szCs w:val="28"/>
+                <w:lang w:eastAsia="en-CA"/>
+              </w:rPr>
+              <w:t>break;</w:t>
+            </w:r>
+            <w:proofErr w:type="gramEnd"/>
+          </w:p>
+          <w:p>
+            <w:pPr>
+              <w:shd w:val="clear" w:color="auto" w:fill="FFFFFF"/>
+              <w:spacing w:line="285" w:lineRule="atLeast"/>
+              <w:rPr>
+                <w:rFonts w:ascii="Consolas" w:hAnsi="Consolas"/>
+                <w:color w:val="000000"/>
+                <w:sz w:val="28"/>
+                <w:szCs w:val="28"/>
+                <w:lang w:eastAsia="en-CA"/>
+              </w:rPr>
+            </w:pPr>
+            <w:r>
+              <w:rPr>
+                <w:rFonts w:ascii="Consolas" w:hAnsi="Consolas"/>
+                <w:color w:val="000000"/>
+                <w:sz w:val="28"/>
+                <w:szCs w:val="28"/>
+                <w:lang w:eastAsia="en-CA"/>
+              </w:rPr>
+              <w:t xml:space="preserve">        default:</w:t>
+            </w:r>
+          </w:p>
+          <w:p>
+            <w:pPr>
+              <w:shd w:val="clear" w:color="auto" w:fill="FFFFFF"/>
+              <w:spacing w:line="285" w:lineRule="atLeast"/>
+              <w:rPr>
+                <w:rFonts w:ascii="Consolas" w:hAnsi="Consolas"/>
+                <w:color w:val="000000"/>
+                <w:sz w:val="28"/>
+                <w:szCs w:val="28"/>
+                <w:lang w:eastAsia="en-CA"/>
+              </w:rPr>
+            </w:pPr>
+            <w:r>
+              <w:rPr>
+                <w:rFonts w:ascii="Consolas" w:hAnsi="Consolas"/>
+                <w:color w:val="000000"/>
+                <w:sz w:val="28"/>
+                <w:szCs w:val="28"/>
+                <w:lang w:eastAsia="en-CA"/>
+              </w:rPr>
+              <w:t xml:space="preserve">            </w:t>
+            </w:r>
+            <w:proofErr w:type="spellStart"/>
+            <w:r>
+              <w:rPr>
+                <w:rFonts w:ascii="Consolas" w:hAnsi="Consolas"/>
+                <w:color w:val="000000"/>
+                <w:sz w:val="28"/>
+                <w:szCs w:val="28"/>
+                <w:lang w:eastAsia="en-CA"/>
+              </w:rPr>
+              <w:t>printf</w:t>
+            </w:r>
+            <w:proofErr w:type="spellEnd"/>
+            <w:r>
+              <w:rPr>
+                <w:rFonts w:ascii="Consolas" w:hAnsi="Consolas"/>
+                <w:color w:val="000000"/>
+                <w:sz w:val="28"/>
+                <w:szCs w:val="28"/>
+                <w:lang w:eastAsia="en-CA"/>
+              </w:rPr>
+              <w:t>("</w:t>
+            </w:r>
+            <w:proofErr w:type="spellStart"/>
+            <w:r>
+              <w:rPr>
+                <w:rFonts w:ascii="Consolas" w:hAnsi="Consolas"/>
+                <w:color w:val="000000"/>
+                <w:sz w:val="28"/>
+                <w:szCs w:val="28"/>
+                <w:lang w:eastAsia="en-CA"/>
+              </w:rPr>
+              <w:t>unkown</w:t>
+            </w:r>
+            <w:proofErr w:type="spellEnd"/>
+            <w:r>
+              <w:rPr>
+                <w:rFonts w:ascii="Consolas" w:hAnsi="Consolas"/>
+                <w:color w:val="000000"/>
+                <w:sz w:val="28"/>
+                <w:szCs w:val="28"/>
+                <w:lang w:eastAsia="en-CA"/>
+              </w:rPr>
+              <w:t>\n"</w:t>
+            </w:r>
+            <w:proofErr w:type="gramStart"/>
+            <w:r>
+              <w:rPr>
+                <w:rFonts w:ascii="Consolas" w:hAnsi="Consolas"/>
+                <w:color w:val="000000"/>
+                <w:sz w:val="28"/>
+                <w:szCs w:val="28"/>
+                <w:lang w:eastAsia="en-CA"/>
+              </w:rPr>
+              <w:t>);</w:t>
+            </w:r>
+            <w:proofErr w:type="gramEnd"/>
+          </w:p>
+          <w:p>
+            <w:pPr>
+              <w:shd w:val="clear" w:color="auto" w:fill="FFFFFF"/>
+              <w:spacing w:line="285" w:lineRule="atLeast"/>
+              <w:rPr>
+                <w:rFonts w:ascii="Consolas" w:hAnsi="Consolas"/>
+                <w:color w:val="000000"/>
+                <w:sz w:val="28"/>
+                <w:szCs w:val="28"/>
+                <w:lang w:eastAsia="en-CA"/>
+              </w:rPr>
+            </w:pPr>
+            <w:r>
+              <w:rPr>
+                <w:rFonts w:ascii="Consolas" w:hAnsi="Consolas"/>
+                <w:color w:val="000000"/>
+                <w:sz w:val="28"/>
+                <w:szCs w:val="28"/>
+                <w:lang w:eastAsia="en-CA"/>
+              </w:rPr>
+              <w:t xml:space="preserve">            </w:t>
+            </w:r>
+            <w:proofErr w:type="gramStart"/>
+            <w:r>
+              <w:rPr>
+                <w:rFonts w:ascii="Consolas" w:hAnsi="Consolas"/>
+                <w:color w:val="000000"/>
+                <w:sz w:val="28"/>
+                <w:szCs w:val="28"/>
+                <w:lang w:eastAsia="en-CA"/>
+              </w:rPr>
+              <w:t>break;</w:t>
+            </w:r>
+            <w:proofErr w:type="gramEnd"/>
+          </w:p>
+          <w:p>
+            <w:pPr>
+              <w:shd w:val="clear" w:color="auto" w:fill="FFFFFF"/>
+              <w:spacing w:line="285" w:lineRule="atLeast"/>
+              <w:rPr>
+                <w:rFonts w:ascii="Consolas" w:hAnsi="Consolas"/>
+                <w:color w:val="000000"/>
+                <w:sz w:val="28"/>
+                <w:szCs w:val="28"/>
+                <w:lang w:eastAsia="en-CA"/>
+              </w:rPr>
+            </w:pPr>
+            <w:r>
+              <w:rPr>
+                <w:rFonts w:ascii="Consolas" w:hAnsi="Consolas"/>
+                <w:color w:val="000000"/>
+                <w:sz w:val="28"/>
+                <w:szCs w:val="28"/>
+                <w:lang w:eastAsia="en-CA"/>
+              </w:rPr>
+              <w:t xml:space="preserve">    }</w:t>
+            </w:r>
+          </w:p>
+          <w:p>
+            <w:pPr>
+              <w:shd w:val="clear" w:color="auto" w:fill="FFFFFF"/>
+              <w:spacing w:line="285" w:lineRule="atLeast"/>
+              <w:rPr>
+                <w:rFonts w:ascii="Consolas" w:hAnsi="Consolas"/>
+                <w:color w:val="000000"/>
+                <w:sz w:val="28"/>
+                <w:szCs w:val="28"/>
+                <w:lang w:eastAsia="en-CA"/>
+              </w:rPr>
+            </w:pPr>
+          </w:p>
+          <w:p>
+            <w:pPr>
+              <w:shd w:val="clear" w:color="auto" w:fill="FFFFFF"/>
+              <w:spacing w:line="285" w:lineRule="atLeast"/>
+              <w:rPr>
+                <w:rFonts w:ascii="Consolas" w:hAnsi="Consolas"/>
+                <w:color w:val="000000"/>
+                <w:sz w:val="28"/>
+                <w:szCs w:val="28"/>
+                <w:lang w:eastAsia="en-CA"/>
+              </w:rPr>
+            </w:pPr>
+            <w:r>
+              <w:rPr>
+                <w:rFonts w:ascii="Consolas" w:hAnsi="Consolas"/>
+                <w:color w:val="000000"/>
+                <w:sz w:val="28"/>
+                <w:szCs w:val="28"/>
+                <w:lang w:eastAsia="en-CA"/>
+              </w:rPr>
+              <w:t xml:space="preserve">    return </w:t>
+            </w:r>
+            <w:proofErr w:type="gramStart"/>
+            <w:r>
+              <w:rPr>
+                <w:rFonts w:ascii="Consolas" w:hAnsi="Consolas"/>
+                <w:color w:val="000000"/>
+                <w:sz w:val="28"/>
+                <w:szCs w:val="28"/>
+                <w:lang w:eastAsia="en-CA"/>
+              </w:rPr>
+              <w:t>0;</w:t>
+            </w:r>
+            <w:proofErr w:type="gramEnd"/>
+          </w:p>
+          <w:p>
+            <w:pPr>
+              <w:shd w:val="clear" w:color="auto" w:fill="FFFFFF"/>
+              <w:spacing w:line="285" w:lineRule="atLeast"/>
+              <w:rPr>
+                <w:rFonts w:ascii="Consolas" w:hAnsi="Consolas"/>
+                <w:color w:val="000000"/>
+                <w:sz w:val="28"/>
+                <w:szCs w:val="28"/>
+                <w:lang w:eastAsia="en-CA"/>
+              </w:rPr>
+            </w:pPr>
+            <w:r>
+              <w:rPr>
+                <w:rFonts w:ascii="Consolas" w:hAnsi="Consolas"/>
+                <w:color w:val="000000"/>
+                <w:sz w:val="28"/>
+                <w:szCs w:val="28"/>
+                <w:lang w:eastAsia="en-CA"/>
+              </w:rPr>
+              <w:t>}</w:t>
+            </w:r>
           </w:p>
           <w:p>
             <w:pPr>
@@ -3887,19 +5198,1897 @@
                 <w:lang w:eastAsia="en-CA"/>
               </w:rPr>
             </w:pPr>
-          </w:p>
-          <w:p>
-            <w:pPr>
-              <w:shd w:val="clear" w:color="auto" w:fill="FFFFFF"/>
-              <w:spacing w:line="285" w:lineRule="atLeast"/>
-              <w:rPr>
-                <w:rFonts w:ascii="Consolas" w:hAnsi="Consolas"/>
-                <w:color w:val="000000"/>
-                <w:sz w:val="28"/>
-                <w:szCs w:val="28"/>
-                <w:lang w:eastAsia="en-CA"/>
-              </w:rPr>
-            </w:pPr>
+            <w:r>
+              <w:rPr>
+                <w:rFonts w:ascii="Consolas" w:hAnsi="Consolas"/>
+                <w:color w:val="000000"/>
+                <w:sz w:val="28"/>
+                <w:szCs w:val="28"/>
+                <w:lang w:eastAsia="en-CA"/>
+              </w:rPr>
+              <w:t>// Online C compiler to run C program online</w:t>
+            </w:r>
+          </w:p>
+          <w:p>
+            <w:pPr>
+              <w:shd w:val="clear" w:color="auto" w:fill="FFFFFF"/>
+              <w:spacing w:line="285" w:lineRule="atLeast"/>
+              <w:rPr>
+                <w:rFonts w:ascii="Consolas" w:hAnsi="Consolas"/>
+                <w:color w:val="000000"/>
+                <w:sz w:val="28"/>
+                <w:szCs w:val="28"/>
+                <w:lang w:eastAsia="en-CA"/>
+              </w:rPr>
+            </w:pPr>
+            <w:proofErr w:type="gramStart"/>
+            <w:r>
+              <w:rPr>
+                <w:rFonts w:ascii="Consolas" w:hAnsi="Consolas"/>
+                <w:color w:val="000000"/>
+                <w:sz w:val="28"/>
+                <w:szCs w:val="28"/>
+                <w:lang w:eastAsia="en-CA"/>
+              </w:rPr>
+              <w:t>#include</w:t>
+            </w:r>
+            <w:proofErr w:type="gramEnd"/>
+            <w:r>
+              <w:rPr>
+                <w:rFonts w:ascii="Consolas" w:hAnsi="Consolas"/>
+                <w:color w:val="000000"/>
+                <w:sz w:val="28"/>
+                <w:szCs w:val="28"/>
+                <w:lang w:eastAsia="en-CA"/>
+              </w:rPr>
+              <w:t xml:space="preserve"> &lt;</w:t>
+            </w:r>
+            <w:proofErr w:type="spellStart"/>
+            <w:r>
+              <w:rPr>
+                <w:rFonts w:ascii="Consolas" w:hAnsi="Consolas"/>
+                <w:color w:val="000000"/>
+                <w:sz w:val="28"/>
+                <w:szCs w:val="28"/>
+                <w:lang w:eastAsia="en-CA"/>
+              </w:rPr>
+              <w:t>stdio.h</w:t>
+            </w:r>
+            <w:proofErr w:type="spellEnd"/>
+            <w:r>
+              <w:rPr>
+                <w:rFonts w:ascii="Consolas" w:hAnsi="Consolas"/>
+                <w:color w:val="000000"/>
+                <w:sz w:val="28"/>
+                <w:szCs w:val="28"/>
+                <w:lang w:eastAsia="en-CA"/>
+              </w:rPr>
+              <w:t>&gt;</w:t>
+            </w:r>
+          </w:p>
+          <w:p>
+            <w:pPr>
+              <w:shd w:val="clear" w:color="auto" w:fill="FFFFFF"/>
+              <w:spacing w:line="285" w:lineRule="atLeast"/>
+              <w:rPr>
+                <w:rFonts w:ascii="Consolas" w:hAnsi="Consolas"/>
+                <w:color w:val="000000"/>
+                <w:sz w:val="28"/>
+                <w:szCs w:val="28"/>
+                <w:lang w:eastAsia="en-CA"/>
+              </w:rPr>
+            </w:pPr>
+          </w:p>
+          <w:p>
+            <w:pPr>
+              <w:shd w:val="clear" w:color="auto" w:fill="FFFFFF"/>
+              <w:spacing w:line="285" w:lineRule="atLeast"/>
+              <w:rPr>
+                <w:rFonts w:ascii="Consolas" w:hAnsi="Consolas"/>
+                <w:color w:val="000000"/>
+                <w:sz w:val="28"/>
+                <w:szCs w:val="28"/>
+                <w:lang w:eastAsia="en-CA"/>
+              </w:rPr>
+            </w:pPr>
+            <w:r>
+              <w:rPr>
+                <w:rFonts w:ascii="Consolas" w:hAnsi="Consolas"/>
+                <w:color w:val="000000"/>
+                <w:sz w:val="28"/>
+                <w:szCs w:val="28"/>
+                <w:lang w:eastAsia="en-CA"/>
+              </w:rPr>
+              <w:t xml:space="preserve">int </w:t>
+            </w:r>
+            <w:proofErr w:type="gramStart"/>
+            <w:r>
+              <w:rPr>
+                <w:rFonts w:ascii="Consolas" w:hAnsi="Consolas"/>
+                <w:color w:val="000000"/>
+                <w:sz w:val="28"/>
+                <w:szCs w:val="28"/>
+                <w:lang w:eastAsia="en-CA"/>
+              </w:rPr>
+              <w:t>main(</w:t>
+            </w:r>
+            <w:proofErr w:type="gramEnd"/>
+            <w:r>
+              <w:rPr>
+                <w:rFonts w:ascii="Consolas" w:hAnsi="Consolas"/>
+                <w:color w:val="000000"/>
+                <w:sz w:val="28"/>
+                <w:szCs w:val="28"/>
+                <w:lang w:eastAsia="en-CA"/>
+              </w:rPr>
+              <w:t>) {</w:t>
+            </w:r>
+          </w:p>
+          <w:p>
+            <w:pPr>
+              <w:shd w:val="clear" w:color="auto" w:fill="FFFFFF"/>
+              <w:spacing w:line="285" w:lineRule="atLeast"/>
+              <w:rPr>
+                <w:rFonts w:ascii="Consolas" w:hAnsi="Consolas"/>
+                <w:color w:val="000000"/>
+                <w:sz w:val="28"/>
+                <w:szCs w:val="28"/>
+                <w:lang w:eastAsia="en-CA"/>
+              </w:rPr>
+            </w:pPr>
+            <w:r>
+              <w:rPr>
+                <w:rFonts w:ascii="Consolas" w:hAnsi="Consolas"/>
+                <w:color w:val="000000"/>
+                <w:sz w:val="28"/>
+                <w:szCs w:val="28"/>
+                <w:lang w:eastAsia="en-CA"/>
+              </w:rPr>
+              <w:t xml:space="preserve">    char </w:t>
+            </w:r>
+            <w:proofErr w:type="gramStart"/>
+            <w:r>
+              <w:rPr>
+                <w:rFonts w:ascii="Consolas" w:hAnsi="Consolas"/>
+                <w:color w:val="000000"/>
+                <w:sz w:val="28"/>
+                <w:szCs w:val="28"/>
+                <w:lang w:eastAsia="en-CA"/>
+              </w:rPr>
+              <w:t>input;</w:t>
+            </w:r>
+            <w:proofErr w:type="gramEnd"/>
+          </w:p>
+          <w:p>
+            <w:pPr>
+              <w:shd w:val="clear" w:color="auto" w:fill="FFFFFF"/>
+              <w:spacing w:line="285" w:lineRule="atLeast"/>
+              <w:rPr>
+                <w:rFonts w:ascii="Consolas" w:hAnsi="Consolas"/>
+                <w:color w:val="000000"/>
+                <w:sz w:val="28"/>
+                <w:szCs w:val="28"/>
+                <w:lang w:eastAsia="en-CA"/>
+              </w:rPr>
+            </w:pPr>
+            <w:r>
+              <w:rPr>
+                <w:rFonts w:ascii="Consolas" w:hAnsi="Consolas"/>
+                <w:color w:val="000000"/>
+                <w:sz w:val="28"/>
+                <w:szCs w:val="28"/>
+                <w:lang w:eastAsia="en-CA"/>
+              </w:rPr>
+              <w:t xml:space="preserve">    int </w:t>
+            </w:r>
+            <w:proofErr w:type="gramStart"/>
+            <w:r>
+              <w:rPr>
+                <w:rFonts w:ascii="Consolas" w:hAnsi="Consolas"/>
+                <w:color w:val="000000"/>
+                <w:sz w:val="28"/>
+                <w:szCs w:val="28"/>
+                <w:lang w:eastAsia="en-CA"/>
+              </w:rPr>
+              <w:t>result;</w:t>
+            </w:r>
+            <w:proofErr w:type="gramEnd"/>
+          </w:p>
+          <w:p>
+            <w:pPr>
+              <w:shd w:val="clear" w:color="auto" w:fill="FFFFFF"/>
+              <w:spacing w:line="285" w:lineRule="atLeast"/>
+              <w:rPr>
+                <w:rFonts w:ascii="Consolas" w:hAnsi="Consolas"/>
+                <w:color w:val="000000"/>
+                <w:sz w:val="28"/>
+                <w:szCs w:val="28"/>
+                <w:lang w:eastAsia="en-CA"/>
+              </w:rPr>
+            </w:pPr>
+            <w:r>
+              <w:rPr>
+                <w:rFonts w:ascii="Consolas" w:hAnsi="Consolas"/>
+                <w:color w:val="000000"/>
+                <w:sz w:val="28"/>
+                <w:szCs w:val="28"/>
+                <w:lang w:eastAsia="en-CA"/>
+              </w:rPr>
+              <w:t xml:space="preserve">    </w:t>
+            </w:r>
+            <w:proofErr w:type="spellStart"/>
+            <w:proofErr w:type="gramStart"/>
+            <w:r>
+              <w:rPr>
+                <w:rFonts w:ascii="Consolas" w:hAnsi="Consolas"/>
+                <w:color w:val="000000"/>
+                <w:sz w:val="28"/>
+                <w:szCs w:val="28"/>
+                <w:lang w:eastAsia="en-CA"/>
+              </w:rPr>
+              <w:t>scanf</w:t>
+            </w:r>
+            <w:proofErr w:type="spellEnd"/>
+            <w:r>
+              <w:rPr>
+                <w:rFonts w:ascii="Consolas" w:hAnsi="Consolas"/>
+                <w:color w:val="000000"/>
+                <w:sz w:val="28"/>
+                <w:szCs w:val="28"/>
+                <w:lang w:eastAsia="en-CA"/>
+              </w:rPr>
+              <w:t>(</w:t>
+            </w:r>
+            <w:proofErr w:type="gramEnd"/>
+            <w:r>
+              <w:rPr>
+                <w:rFonts w:ascii="Consolas" w:hAnsi="Consolas"/>
+                <w:color w:val="000000"/>
+                <w:sz w:val="28"/>
+                <w:szCs w:val="28"/>
+                <w:lang w:eastAsia="en-CA"/>
+              </w:rPr>
+              <w:t>"%c", &amp;input</w:t>
+            </w:r>
+            <w:proofErr w:type="gramStart"/>
+            <w:r>
+              <w:rPr>
+                <w:rFonts w:ascii="Consolas" w:hAnsi="Consolas"/>
+                <w:color w:val="000000"/>
+                <w:sz w:val="28"/>
+                <w:szCs w:val="28"/>
+                <w:lang w:eastAsia="en-CA"/>
+              </w:rPr>
+              <w:t>);</w:t>
+            </w:r>
+            <w:proofErr w:type="gramEnd"/>
+          </w:p>
+          <w:p>
+            <w:pPr>
+              <w:shd w:val="clear" w:color="auto" w:fill="FFFFFF"/>
+              <w:spacing w:line="285" w:lineRule="atLeast"/>
+              <w:rPr>
+                <w:rFonts w:ascii="Consolas" w:hAnsi="Consolas"/>
+                <w:color w:val="000000"/>
+                <w:sz w:val="28"/>
+                <w:szCs w:val="28"/>
+                <w:lang w:eastAsia="en-CA"/>
+              </w:rPr>
+            </w:pPr>
+            <w:r>
+              <w:rPr>
+                <w:rFonts w:ascii="Consolas" w:hAnsi="Consolas"/>
+                <w:color w:val="000000"/>
+                <w:sz w:val="28"/>
+                <w:szCs w:val="28"/>
+                <w:lang w:eastAsia="en-CA"/>
+              </w:rPr>
+              <w:t xml:space="preserve">    if (input == 'a')</w:t>
+            </w:r>
+          </w:p>
+          <w:p>
+            <w:pPr>
+              <w:shd w:val="clear" w:color="auto" w:fill="FFFFFF"/>
+              <w:spacing w:line="285" w:lineRule="atLeast"/>
+              <w:rPr>
+                <w:rFonts w:ascii="Consolas" w:hAnsi="Consolas"/>
+                <w:color w:val="000000"/>
+                <w:sz w:val="28"/>
+                <w:szCs w:val="28"/>
+                <w:lang w:eastAsia="en-CA"/>
+              </w:rPr>
+            </w:pPr>
+            <w:r>
+              <w:rPr>
+                <w:rFonts w:ascii="Consolas" w:hAnsi="Consolas"/>
+                <w:color w:val="000000"/>
+                <w:sz w:val="28"/>
+                <w:szCs w:val="28"/>
+                <w:lang w:eastAsia="en-CA"/>
+              </w:rPr>
+              <w:t xml:space="preserve">    {</w:t>
+            </w:r>
+          </w:p>
+          <w:p>
+            <w:pPr>
+              <w:shd w:val="clear" w:color="auto" w:fill="FFFFFF"/>
+              <w:spacing w:line="285" w:lineRule="atLeast"/>
+              <w:rPr>
+                <w:rFonts w:ascii="Consolas" w:hAnsi="Consolas"/>
+                <w:color w:val="000000"/>
+                <w:sz w:val="28"/>
+                <w:szCs w:val="28"/>
+                <w:lang w:eastAsia="en-CA"/>
+              </w:rPr>
+            </w:pPr>
+            <w:r>
+              <w:rPr>
+                <w:rFonts w:ascii="Consolas" w:hAnsi="Consolas"/>
+                <w:color w:val="000000"/>
+                <w:sz w:val="28"/>
+                <w:szCs w:val="28"/>
+                <w:lang w:eastAsia="en-CA"/>
+              </w:rPr>
+              <w:t xml:space="preserve">        result = </w:t>
+            </w:r>
+            <w:proofErr w:type="gramStart"/>
+            <w:r>
+              <w:rPr>
+                <w:rFonts w:ascii="Consolas" w:hAnsi="Consolas"/>
+                <w:color w:val="000000"/>
+                <w:sz w:val="28"/>
+                <w:szCs w:val="28"/>
+                <w:lang w:eastAsia="en-CA"/>
+              </w:rPr>
+              <w:t>0;</w:t>
+            </w:r>
+            <w:proofErr w:type="gramEnd"/>
+          </w:p>
+          <w:p>
+            <w:pPr>
+              <w:shd w:val="clear" w:color="auto" w:fill="FFFFFF"/>
+              <w:spacing w:line="285" w:lineRule="atLeast"/>
+              <w:rPr>
+                <w:rFonts w:ascii="Consolas" w:hAnsi="Consolas"/>
+                <w:color w:val="000000"/>
+                <w:sz w:val="28"/>
+                <w:szCs w:val="28"/>
+                <w:lang w:eastAsia="en-CA"/>
+              </w:rPr>
+            </w:pPr>
+            <w:r>
+              <w:rPr>
+                <w:rFonts w:ascii="Consolas" w:hAnsi="Consolas"/>
+                <w:color w:val="000000"/>
+                <w:sz w:val="28"/>
+                <w:szCs w:val="28"/>
+                <w:lang w:eastAsia="en-CA"/>
+              </w:rPr>
+              <w:t xml:space="preserve">    }</w:t>
+            </w:r>
+          </w:p>
+          <w:p>
+            <w:pPr>
+              <w:shd w:val="clear" w:color="auto" w:fill="FFFFFF"/>
+              <w:spacing w:line="285" w:lineRule="atLeast"/>
+              <w:rPr>
+                <w:rFonts w:ascii="Consolas" w:hAnsi="Consolas"/>
+                <w:color w:val="000000"/>
+                <w:sz w:val="28"/>
+                <w:szCs w:val="28"/>
+                <w:lang w:eastAsia="en-CA"/>
+              </w:rPr>
+            </w:pPr>
+            <w:r>
+              <w:rPr>
+                <w:rFonts w:ascii="Consolas" w:hAnsi="Consolas"/>
+                <w:color w:val="000000"/>
+                <w:sz w:val="28"/>
+                <w:szCs w:val="28"/>
+                <w:lang w:eastAsia="en-CA"/>
+              </w:rPr>
+              <w:t xml:space="preserve">    else if (input == 'e')</w:t>
+            </w:r>
+          </w:p>
+          <w:p>
+            <w:pPr>
+              <w:shd w:val="clear" w:color="auto" w:fill="FFFFFF"/>
+              <w:spacing w:line="285" w:lineRule="atLeast"/>
+              <w:rPr>
+                <w:rFonts w:ascii="Consolas" w:hAnsi="Consolas"/>
+                <w:color w:val="000000"/>
+                <w:sz w:val="28"/>
+                <w:szCs w:val="28"/>
+                <w:lang w:eastAsia="en-CA"/>
+              </w:rPr>
+            </w:pPr>
+            <w:r>
+              <w:rPr>
+                <w:rFonts w:ascii="Consolas" w:hAnsi="Consolas"/>
+                <w:color w:val="000000"/>
+                <w:sz w:val="28"/>
+                <w:szCs w:val="28"/>
+                <w:lang w:eastAsia="en-CA"/>
+              </w:rPr>
+              <w:t xml:space="preserve">    {</w:t>
+            </w:r>
+          </w:p>
+          <w:p>
+            <w:pPr>
+              <w:shd w:val="clear" w:color="auto" w:fill="FFFFFF"/>
+              <w:spacing w:line="285" w:lineRule="atLeast"/>
+              <w:rPr>
+                <w:rFonts w:ascii="Consolas" w:hAnsi="Consolas"/>
+                <w:color w:val="000000"/>
+                <w:sz w:val="28"/>
+                <w:szCs w:val="28"/>
+                <w:lang w:eastAsia="en-CA"/>
+              </w:rPr>
+            </w:pPr>
+            <w:r>
+              <w:rPr>
+                <w:rFonts w:ascii="Consolas" w:hAnsi="Consolas"/>
+                <w:color w:val="000000"/>
+                <w:sz w:val="28"/>
+                <w:szCs w:val="28"/>
+                <w:lang w:eastAsia="en-CA"/>
+              </w:rPr>
+              <w:t xml:space="preserve">        result = </w:t>
+            </w:r>
+            <w:proofErr w:type="gramStart"/>
+            <w:r>
+              <w:rPr>
+                <w:rFonts w:ascii="Consolas" w:hAnsi="Consolas"/>
+                <w:color w:val="000000"/>
+                <w:sz w:val="28"/>
+                <w:szCs w:val="28"/>
+                <w:lang w:eastAsia="en-CA"/>
+              </w:rPr>
+              <w:t>1;</w:t>
+            </w:r>
+            <w:proofErr w:type="gramEnd"/>
+          </w:p>
+          <w:p>
+            <w:pPr>
+              <w:shd w:val="clear" w:color="auto" w:fill="FFFFFF"/>
+              <w:spacing w:line="285" w:lineRule="atLeast"/>
+              <w:rPr>
+                <w:rFonts w:ascii="Consolas" w:hAnsi="Consolas"/>
+                <w:color w:val="000000"/>
+                <w:sz w:val="28"/>
+                <w:szCs w:val="28"/>
+                <w:lang w:eastAsia="en-CA"/>
+              </w:rPr>
+            </w:pPr>
+            <w:r>
+              <w:rPr>
+                <w:rFonts w:ascii="Consolas" w:hAnsi="Consolas"/>
+                <w:color w:val="000000"/>
+                <w:sz w:val="28"/>
+                <w:szCs w:val="28"/>
+                <w:lang w:eastAsia="en-CA"/>
+              </w:rPr>
+              <w:t xml:space="preserve">    }</w:t>
+            </w:r>
+          </w:p>
+          <w:p>
+            <w:pPr>
+              <w:shd w:val="clear" w:color="auto" w:fill="FFFFFF"/>
+              <w:spacing w:line="285" w:lineRule="atLeast"/>
+              <w:rPr>
+                <w:rFonts w:ascii="Consolas" w:hAnsi="Consolas"/>
+                <w:color w:val="000000"/>
+                <w:sz w:val="28"/>
+                <w:szCs w:val="28"/>
+                <w:lang w:eastAsia="en-CA"/>
+              </w:rPr>
+            </w:pPr>
+            <w:r>
+              <w:rPr>
+                <w:rFonts w:ascii="Consolas" w:hAnsi="Consolas"/>
+                <w:color w:val="000000"/>
+                <w:sz w:val="28"/>
+                <w:szCs w:val="28"/>
+                <w:lang w:eastAsia="en-CA"/>
+              </w:rPr>
+              <w:t xml:space="preserve">    else if (input == '</w:t>
+            </w:r>
+            <w:proofErr w:type="spellStart"/>
+            <w:r>
+              <w:rPr>
+                <w:rFonts w:ascii="Consolas" w:hAnsi="Consolas"/>
+                <w:color w:val="000000"/>
+                <w:sz w:val="28"/>
+                <w:szCs w:val="28"/>
+                <w:lang w:eastAsia="en-CA"/>
+              </w:rPr>
+              <w:t>i</w:t>
+            </w:r>
+            <w:proofErr w:type="spellEnd"/>
+            <w:r>
+              <w:rPr>
+                <w:rFonts w:ascii="Consolas" w:hAnsi="Consolas"/>
+                <w:color w:val="000000"/>
+                <w:sz w:val="28"/>
+                <w:szCs w:val="28"/>
+                <w:lang w:eastAsia="en-CA"/>
+              </w:rPr>
+              <w:t>')</w:t>
+            </w:r>
+          </w:p>
+          <w:p>
+            <w:pPr>
+              <w:shd w:val="clear" w:color="auto" w:fill="FFFFFF"/>
+              <w:spacing w:line="285" w:lineRule="atLeast"/>
+              <w:rPr>
+                <w:rFonts w:ascii="Consolas" w:hAnsi="Consolas"/>
+                <w:color w:val="000000"/>
+                <w:sz w:val="28"/>
+                <w:szCs w:val="28"/>
+                <w:lang w:eastAsia="en-CA"/>
+              </w:rPr>
+            </w:pPr>
+            <w:r>
+              <w:rPr>
+                <w:rFonts w:ascii="Consolas" w:hAnsi="Consolas"/>
+                <w:color w:val="000000"/>
+                <w:sz w:val="28"/>
+                <w:szCs w:val="28"/>
+                <w:lang w:eastAsia="en-CA"/>
+              </w:rPr>
+              <w:t xml:space="preserve">    {</w:t>
+            </w:r>
+          </w:p>
+          <w:p>
+            <w:pPr>
+              <w:shd w:val="clear" w:color="auto" w:fill="FFFFFF"/>
+              <w:spacing w:line="285" w:lineRule="atLeast"/>
+              <w:rPr>
+                <w:rFonts w:ascii="Consolas" w:hAnsi="Consolas"/>
+                <w:color w:val="000000"/>
+                <w:sz w:val="28"/>
+                <w:szCs w:val="28"/>
+                <w:lang w:eastAsia="en-CA"/>
+              </w:rPr>
+            </w:pPr>
+            <w:r>
+              <w:rPr>
+                <w:rFonts w:ascii="Consolas" w:hAnsi="Consolas"/>
+                <w:color w:val="000000"/>
+                <w:sz w:val="28"/>
+                <w:szCs w:val="28"/>
+                <w:lang w:eastAsia="en-CA"/>
+              </w:rPr>
+              <w:t xml:space="preserve">        result = </w:t>
+            </w:r>
+            <w:proofErr w:type="gramStart"/>
+            <w:r>
+              <w:rPr>
+                <w:rFonts w:ascii="Consolas" w:hAnsi="Consolas"/>
+                <w:color w:val="000000"/>
+                <w:sz w:val="28"/>
+                <w:szCs w:val="28"/>
+                <w:lang w:eastAsia="en-CA"/>
+              </w:rPr>
+              <w:t>2;</w:t>
+            </w:r>
+            <w:proofErr w:type="gramEnd"/>
+          </w:p>
+          <w:p>
+            <w:pPr>
+              <w:shd w:val="clear" w:color="auto" w:fill="FFFFFF"/>
+              <w:spacing w:line="285" w:lineRule="atLeast"/>
+              <w:rPr>
+                <w:rFonts w:ascii="Consolas" w:hAnsi="Consolas"/>
+                <w:color w:val="000000"/>
+                <w:sz w:val="28"/>
+                <w:szCs w:val="28"/>
+                <w:lang w:eastAsia="en-CA"/>
+              </w:rPr>
+            </w:pPr>
+            <w:r>
+              <w:rPr>
+                <w:rFonts w:ascii="Consolas" w:hAnsi="Consolas"/>
+                <w:color w:val="000000"/>
+                <w:sz w:val="28"/>
+                <w:szCs w:val="28"/>
+                <w:lang w:eastAsia="en-CA"/>
+              </w:rPr>
+              <w:t xml:space="preserve">    }</w:t>
+            </w:r>
+          </w:p>
+          <w:p>
+            <w:pPr>
+              <w:shd w:val="clear" w:color="auto" w:fill="FFFFFF"/>
+              <w:spacing w:line="285" w:lineRule="atLeast"/>
+              <w:rPr>
+                <w:rFonts w:ascii="Consolas" w:hAnsi="Consolas"/>
+                <w:color w:val="000000"/>
+                <w:sz w:val="28"/>
+                <w:szCs w:val="28"/>
+                <w:lang w:eastAsia="en-CA"/>
+              </w:rPr>
+            </w:pPr>
+            <w:r>
+              <w:rPr>
+                <w:rFonts w:ascii="Consolas" w:hAnsi="Consolas"/>
+                <w:color w:val="000000"/>
+                <w:sz w:val="28"/>
+                <w:szCs w:val="28"/>
+                <w:lang w:eastAsia="en-CA"/>
+              </w:rPr>
+              <w:t xml:space="preserve">    else if (input == 'o')</w:t>
+            </w:r>
+          </w:p>
+          <w:p>
+            <w:pPr>
+              <w:shd w:val="clear" w:color="auto" w:fill="FFFFFF"/>
+              <w:spacing w:line="285" w:lineRule="atLeast"/>
+              <w:rPr>
+                <w:rFonts w:ascii="Consolas" w:hAnsi="Consolas"/>
+                <w:color w:val="000000"/>
+                <w:sz w:val="28"/>
+                <w:szCs w:val="28"/>
+                <w:lang w:eastAsia="en-CA"/>
+              </w:rPr>
+            </w:pPr>
+            <w:r>
+              <w:rPr>
+                <w:rFonts w:ascii="Consolas" w:hAnsi="Consolas"/>
+                <w:color w:val="000000"/>
+                <w:sz w:val="28"/>
+                <w:szCs w:val="28"/>
+                <w:lang w:eastAsia="en-CA"/>
+              </w:rPr>
+              <w:t xml:space="preserve">    {</w:t>
+            </w:r>
+          </w:p>
+          <w:p>
+            <w:pPr>
+              <w:shd w:val="clear" w:color="auto" w:fill="FFFFFF"/>
+              <w:spacing w:line="285" w:lineRule="atLeast"/>
+              <w:rPr>
+                <w:rFonts w:ascii="Consolas" w:hAnsi="Consolas"/>
+                <w:color w:val="000000"/>
+                <w:sz w:val="28"/>
+                <w:szCs w:val="28"/>
+                <w:lang w:eastAsia="en-CA"/>
+              </w:rPr>
+            </w:pPr>
+            <w:r>
+              <w:rPr>
+                <w:rFonts w:ascii="Consolas" w:hAnsi="Consolas"/>
+                <w:color w:val="000000"/>
+                <w:sz w:val="28"/>
+                <w:szCs w:val="28"/>
+                <w:lang w:eastAsia="en-CA"/>
+              </w:rPr>
+              <w:t xml:space="preserve">        result = </w:t>
+            </w:r>
+            <w:proofErr w:type="gramStart"/>
+            <w:r>
+              <w:rPr>
+                <w:rFonts w:ascii="Consolas" w:hAnsi="Consolas"/>
+                <w:color w:val="000000"/>
+                <w:sz w:val="28"/>
+                <w:szCs w:val="28"/>
+                <w:lang w:eastAsia="en-CA"/>
+              </w:rPr>
+              <w:t>3;</w:t>
+            </w:r>
+            <w:proofErr w:type="gramEnd"/>
+          </w:p>
+          <w:p>
+            <w:pPr>
+              <w:shd w:val="clear" w:color="auto" w:fill="FFFFFF"/>
+              <w:spacing w:line="285" w:lineRule="atLeast"/>
+              <w:rPr>
+                <w:rFonts w:ascii="Consolas" w:hAnsi="Consolas"/>
+                <w:color w:val="000000"/>
+                <w:sz w:val="28"/>
+                <w:szCs w:val="28"/>
+                <w:lang w:eastAsia="en-CA"/>
+              </w:rPr>
+            </w:pPr>
+            <w:r>
+              <w:rPr>
+                <w:rFonts w:ascii="Consolas" w:hAnsi="Consolas"/>
+                <w:color w:val="000000"/>
+                <w:sz w:val="28"/>
+                <w:szCs w:val="28"/>
+                <w:lang w:eastAsia="en-CA"/>
+              </w:rPr>
+              <w:t xml:space="preserve">    }</w:t>
+            </w:r>
+          </w:p>
+          <w:p>
+            <w:pPr>
+              <w:shd w:val="clear" w:color="auto" w:fill="FFFFFF"/>
+              <w:spacing w:line="285" w:lineRule="atLeast"/>
+              <w:rPr>
+                <w:rFonts w:ascii="Consolas" w:hAnsi="Consolas"/>
+                <w:color w:val="000000"/>
+                <w:sz w:val="28"/>
+                <w:szCs w:val="28"/>
+                <w:lang w:eastAsia="en-CA"/>
+              </w:rPr>
+            </w:pPr>
+            <w:r>
+              <w:rPr>
+                <w:rFonts w:ascii="Consolas" w:hAnsi="Consolas"/>
+                <w:color w:val="000000"/>
+                <w:sz w:val="28"/>
+                <w:szCs w:val="28"/>
+                <w:lang w:eastAsia="en-CA"/>
+              </w:rPr>
+              <w:t xml:space="preserve">    else if (input == 'u')</w:t>
+            </w:r>
+          </w:p>
+          <w:p>
+            <w:pPr>
+              <w:shd w:val="clear" w:color="auto" w:fill="FFFFFF"/>
+              <w:spacing w:line="285" w:lineRule="atLeast"/>
+              <w:rPr>
+                <w:rFonts w:ascii="Consolas" w:hAnsi="Consolas"/>
+                <w:color w:val="000000"/>
+                <w:sz w:val="28"/>
+                <w:szCs w:val="28"/>
+                <w:lang w:eastAsia="en-CA"/>
+              </w:rPr>
+            </w:pPr>
+            <w:r>
+              <w:rPr>
+                <w:rFonts w:ascii="Consolas" w:hAnsi="Consolas"/>
+                <w:color w:val="000000"/>
+                <w:sz w:val="28"/>
+                <w:szCs w:val="28"/>
+                <w:lang w:eastAsia="en-CA"/>
+              </w:rPr>
+              <w:t xml:space="preserve">    {</w:t>
+            </w:r>
+          </w:p>
+          <w:p>
+            <w:pPr>
+              <w:shd w:val="clear" w:color="auto" w:fill="FFFFFF"/>
+              <w:spacing w:line="285" w:lineRule="atLeast"/>
+              <w:rPr>
+                <w:rFonts w:ascii="Consolas" w:hAnsi="Consolas"/>
+                <w:color w:val="000000"/>
+                <w:sz w:val="28"/>
+                <w:szCs w:val="28"/>
+                <w:lang w:eastAsia="en-CA"/>
+              </w:rPr>
+            </w:pPr>
+            <w:r>
+              <w:rPr>
+                <w:rFonts w:ascii="Consolas" w:hAnsi="Consolas"/>
+                <w:color w:val="000000"/>
+                <w:sz w:val="28"/>
+                <w:szCs w:val="28"/>
+                <w:lang w:eastAsia="en-CA"/>
+              </w:rPr>
+              <w:t xml:space="preserve">        result = </w:t>
+            </w:r>
+            <w:proofErr w:type="gramStart"/>
+            <w:r>
+              <w:rPr>
+                <w:rFonts w:ascii="Consolas" w:hAnsi="Consolas"/>
+                <w:color w:val="000000"/>
+                <w:sz w:val="28"/>
+                <w:szCs w:val="28"/>
+                <w:lang w:eastAsia="en-CA"/>
+              </w:rPr>
+              <w:t>4;</w:t>
+            </w:r>
+            <w:proofErr w:type="gramEnd"/>
+          </w:p>
+          <w:p>
+            <w:pPr>
+              <w:shd w:val="clear" w:color="auto" w:fill="FFFFFF"/>
+              <w:spacing w:line="285" w:lineRule="atLeast"/>
+              <w:rPr>
+                <w:rFonts w:ascii="Consolas" w:hAnsi="Consolas"/>
+                <w:color w:val="000000"/>
+                <w:sz w:val="28"/>
+                <w:szCs w:val="28"/>
+                <w:lang w:eastAsia="en-CA"/>
+              </w:rPr>
+            </w:pPr>
+            <w:r>
+              <w:rPr>
+                <w:rFonts w:ascii="Consolas" w:hAnsi="Consolas"/>
+                <w:color w:val="000000"/>
+                <w:sz w:val="28"/>
+                <w:szCs w:val="28"/>
+                <w:lang w:eastAsia="en-CA"/>
+              </w:rPr>
+              <w:t xml:space="preserve">    }</w:t>
+            </w:r>
+          </w:p>
+          <w:p>
+            <w:pPr>
+              <w:shd w:val="clear" w:color="auto" w:fill="FFFFFF"/>
+              <w:spacing w:line="285" w:lineRule="atLeast"/>
+              <w:rPr>
+                <w:rFonts w:ascii="Consolas" w:hAnsi="Consolas"/>
+                <w:color w:val="000000"/>
+                <w:sz w:val="28"/>
+                <w:szCs w:val="28"/>
+                <w:lang w:eastAsia="en-CA"/>
+              </w:rPr>
+            </w:pPr>
+            <w:r>
+              <w:rPr>
+                <w:rFonts w:ascii="Consolas" w:hAnsi="Consolas"/>
+                <w:color w:val="000000"/>
+                <w:sz w:val="28"/>
+                <w:szCs w:val="28"/>
+                <w:lang w:eastAsia="en-CA"/>
+              </w:rPr>
+              <w:t xml:space="preserve">    else if (input == 'y')</w:t>
+            </w:r>
+          </w:p>
+          <w:p>
+            <w:pPr>
+              <w:shd w:val="clear" w:color="auto" w:fill="FFFFFF"/>
+              <w:spacing w:line="285" w:lineRule="atLeast"/>
+              <w:rPr>
+                <w:rFonts w:ascii="Consolas" w:hAnsi="Consolas"/>
+                <w:color w:val="000000"/>
+                <w:sz w:val="28"/>
+                <w:szCs w:val="28"/>
+                <w:lang w:eastAsia="en-CA"/>
+              </w:rPr>
+            </w:pPr>
+            <w:r>
+              <w:rPr>
+                <w:rFonts w:ascii="Consolas" w:hAnsi="Consolas"/>
+                <w:color w:val="000000"/>
+                <w:sz w:val="28"/>
+                <w:szCs w:val="28"/>
+                <w:lang w:eastAsia="en-CA"/>
+              </w:rPr>
+              <w:t xml:space="preserve">    {</w:t>
+            </w:r>
+          </w:p>
+          <w:p>
+            <w:pPr>
+              <w:shd w:val="clear" w:color="auto" w:fill="FFFFFF"/>
+              <w:spacing w:line="285" w:lineRule="atLeast"/>
+              <w:rPr>
+                <w:rFonts w:ascii="Consolas" w:hAnsi="Consolas"/>
+                <w:color w:val="000000"/>
+                <w:sz w:val="28"/>
+                <w:szCs w:val="28"/>
+                <w:lang w:eastAsia="en-CA"/>
+              </w:rPr>
+            </w:pPr>
+            <w:r>
+              <w:rPr>
+                <w:rFonts w:ascii="Consolas" w:hAnsi="Consolas"/>
+                <w:color w:val="000000"/>
+                <w:sz w:val="28"/>
+                <w:szCs w:val="28"/>
+                <w:lang w:eastAsia="en-CA"/>
+              </w:rPr>
+              <w:t xml:space="preserve">        result = </w:t>
+            </w:r>
+            <w:proofErr w:type="gramStart"/>
+            <w:r>
+              <w:rPr>
+                <w:rFonts w:ascii="Consolas" w:hAnsi="Consolas"/>
+                <w:color w:val="000000"/>
+                <w:sz w:val="28"/>
+                <w:szCs w:val="28"/>
+                <w:lang w:eastAsia="en-CA"/>
+              </w:rPr>
+              <w:t>5;</w:t>
+            </w:r>
+            <w:proofErr w:type="gramEnd"/>
+          </w:p>
+          <w:p>
+            <w:pPr>
+              <w:shd w:val="clear" w:color="auto" w:fill="FFFFFF"/>
+              <w:spacing w:line="285" w:lineRule="atLeast"/>
+              <w:rPr>
+                <w:rFonts w:ascii="Consolas" w:hAnsi="Consolas"/>
+                <w:color w:val="000000"/>
+                <w:sz w:val="28"/>
+                <w:szCs w:val="28"/>
+                <w:lang w:eastAsia="en-CA"/>
+              </w:rPr>
+            </w:pPr>
+            <w:r>
+              <w:rPr>
+                <w:rFonts w:ascii="Consolas" w:hAnsi="Consolas"/>
+                <w:color w:val="000000"/>
+                <w:sz w:val="28"/>
+                <w:szCs w:val="28"/>
+                <w:lang w:eastAsia="en-CA"/>
+              </w:rPr>
+              <w:t xml:space="preserve">    }</w:t>
+            </w:r>
+          </w:p>
+          <w:p>
+            <w:pPr>
+              <w:shd w:val="clear" w:color="auto" w:fill="FFFFFF"/>
+              <w:spacing w:line="285" w:lineRule="atLeast"/>
+              <w:rPr>
+                <w:rFonts w:ascii="Consolas" w:hAnsi="Consolas"/>
+                <w:color w:val="000000"/>
+                <w:sz w:val="28"/>
+                <w:szCs w:val="28"/>
+                <w:lang w:eastAsia="en-CA"/>
+              </w:rPr>
+            </w:pPr>
+            <w:r>
+              <w:rPr>
+                <w:rFonts w:ascii="Consolas" w:hAnsi="Consolas"/>
+                <w:color w:val="000000"/>
+                <w:sz w:val="28"/>
+                <w:szCs w:val="28"/>
+                <w:lang w:eastAsia="en-CA"/>
+              </w:rPr>
+              <w:t xml:space="preserve">    </w:t>
+            </w:r>
+          </w:p>
+          <w:p>
+            <w:pPr>
+              <w:shd w:val="clear" w:color="auto" w:fill="FFFFFF"/>
+              <w:spacing w:line="285" w:lineRule="atLeast"/>
+              <w:rPr>
+                <w:rFonts w:ascii="Consolas" w:hAnsi="Consolas"/>
+                <w:color w:val="000000"/>
+                <w:sz w:val="28"/>
+                <w:szCs w:val="28"/>
+                <w:lang w:eastAsia="en-CA"/>
+              </w:rPr>
+            </w:pPr>
+            <w:r>
+              <w:rPr>
+                <w:rFonts w:ascii="Consolas" w:hAnsi="Consolas"/>
+                <w:color w:val="000000"/>
+                <w:sz w:val="28"/>
+                <w:szCs w:val="28"/>
+                <w:lang w:eastAsia="en-CA"/>
+              </w:rPr>
+              <w:t xml:space="preserve">    </w:t>
+            </w:r>
+          </w:p>
+          <w:p>
+            <w:pPr>
+              <w:shd w:val="clear" w:color="auto" w:fill="FFFFFF"/>
+              <w:spacing w:line="285" w:lineRule="atLeast"/>
+              <w:rPr>
+                <w:rFonts w:ascii="Consolas" w:hAnsi="Consolas"/>
+                <w:color w:val="000000"/>
+                <w:sz w:val="28"/>
+                <w:szCs w:val="28"/>
+                <w:lang w:eastAsia="en-CA"/>
+              </w:rPr>
+            </w:pPr>
+            <w:r>
+              <w:rPr>
+                <w:rFonts w:ascii="Consolas" w:hAnsi="Consolas"/>
+                <w:color w:val="000000"/>
+                <w:sz w:val="28"/>
+                <w:szCs w:val="28"/>
+                <w:lang w:eastAsia="en-CA"/>
+              </w:rPr>
+              <w:t xml:space="preserve">    switch (</w:t>
+            </w:r>
+            <w:proofErr w:type="gramStart"/>
+            <w:r>
+              <w:rPr>
+                <w:rFonts w:ascii="Consolas" w:hAnsi="Consolas"/>
+                <w:color w:val="000000"/>
+                <w:sz w:val="28"/>
+                <w:szCs w:val="28"/>
+                <w:lang w:eastAsia="en-CA"/>
+              </w:rPr>
+              <w:t>result) {</w:t>
+            </w:r>
+            <w:proofErr w:type="gramEnd"/>
+          </w:p>
+          <w:p>
+            <w:pPr>
+              <w:shd w:val="clear" w:color="auto" w:fill="FFFFFF"/>
+              <w:spacing w:line="285" w:lineRule="atLeast"/>
+              <w:rPr>
+                <w:rFonts w:ascii="Consolas" w:hAnsi="Consolas"/>
+                <w:color w:val="000000"/>
+                <w:sz w:val="28"/>
+                <w:szCs w:val="28"/>
+                <w:lang w:eastAsia="en-CA"/>
+              </w:rPr>
+            </w:pPr>
+            <w:r>
+              <w:rPr>
+                <w:rFonts w:ascii="Consolas" w:hAnsi="Consolas"/>
+                <w:color w:val="000000"/>
+                <w:sz w:val="28"/>
+                <w:szCs w:val="28"/>
+                <w:lang w:eastAsia="en-CA"/>
+              </w:rPr>
+              <w:t xml:space="preserve">        case 0:</w:t>
+            </w:r>
+          </w:p>
+          <w:p>
+            <w:pPr>
+              <w:shd w:val="clear" w:color="auto" w:fill="FFFFFF"/>
+              <w:spacing w:line="285" w:lineRule="atLeast"/>
+              <w:rPr>
+                <w:rFonts w:ascii="Consolas" w:hAnsi="Consolas"/>
+                <w:color w:val="000000"/>
+                <w:sz w:val="28"/>
+                <w:szCs w:val="28"/>
+                <w:lang w:eastAsia="en-CA"/>
+              </w:rPr>
+            </w:pPr>
+            <w:r>
+              <w:rPr>
+                <w:rFonts w:ascii="Consolas" w:hAnsi="Consolas"/>
+                <w:color w:val="000000"/>
+                <w:sz w:val="28"/>
+                <w:szCs w:val="28"/>
+                <w:lang w:eastAsia="en-CA"/>
+              </w:rPr>
+              <w:lastRenderedPageBreak/>
+              <w:t xml:space="preserve">            </w:t>
+            </w:r>
+            <w:proofErr w:type="spellStart"/>
+            <w:r>
+              <w:rPr>
+                <w:rFonts w:ascii="Consolas" w:hAnsi="Consolas"/>
+                <w:color w:val="000000"/>
+                <w:sz w:val="28"/>
+                <w:szCs w:val="28"/>
+                <w:lang w:eastAsia="en-CA"/>
+              </w:rPr>
+              <w:t>printf</w:t>
+            </w:r>
+            <w:proofErr w:type="spellEnd"/>
+            <w:r>
+              <w:rPr>
+                <w:rFonts w:ascii="Consolas" w:hAnsi="Consolas"/>
+                <w:color w:val="000000"/>
+                <w:sz w:val="28"/>
+                <w:szCs w:val="28"/>
+                <w:lang w:eastAsia="en-CA"/>
+              </w:rPr>
+              <w:t>("A"</w:t>
+            </w:r>
+            <w:proofErr w:type="gramStart"/>
+            <w:r>
+              <w:rPr>
+                <w:rFonts w:ascii="Consolas" w:hAnsi="Consolas"/>
+                <w:color w:val="000000"/>
+                <w:sz w:val="28"/>
+                <w:szCs w:val="28"/>
+                <w:lang w:eastAsia="en-CA"/>
+              </w:rPr>
+              <w:t>);</w:t>
+            </w:r>
+            <w:proofErr w:type="gramEnd"/>
+          </w:p>
+          <w:p>
+            <w:pPr>
+              <w:shd w:val="clear" w:color="auto" w:fill="FFFFFF"/>
+              <w:spacing w:line="285" w:lineRule="atLeast"/>
+              <w:rPr>
+                <w:rFonts w:ascii="Consolas" w:hAnsi="Consolas"/>
+                <w:color w:val="000000"/>
+                <w:sz w:val="28"/>
+                <w:szCs w:val="28"/>
+                <w:lang w:eastAsia="en-CA"/>
+              </w:rPr>
+            </w:pPr>
+            <w:r>
+              <w:rPr>
+                <w:rFonts w:ascii="Consolas" w:hAnsi="Consolas"/>
+                <w:color w:val="000000"/>
+                <w:sz w:val="28"/>
+                <w:szCs w:val="28"/>
+                <w:lang w:eastAsia="en-CA"/>
+              </w:rPr>
+              <w:t xml:space="preserve">            </w:t>
+            </w:r>
+            <w:proofErr w:type="gramStart"/>
+            <w:r>
+              <w:rPr>
+                <w:rFonts w:ascii="Consolas" w:hAnsi="Consolas"/>
+                <w:color w:val="000000"/>
+                <w:sz w:val="28"/>
+                <w:szCs w:val="28"/>
+                <w:lang w:eastAsia="en-CA"/>
+              </w:rPr>
+              <w:t>break;</w:t>
+            </w:r>
+            <w:proofErr w:type="gramEnd"/>
+          </w:p>
+          <w:p>
+            <w:pPr>
+              <w:shd w:val="clear" w:color="auto" w:fill="FFFFFF"/>
+              <w:spacing w:line="285" w:lineRule="atLeast"/>
+              <w:rPr>
+                <w:rFonts w:ascii="Consolas" w:hAnsi="Consolas"/>
+                <w:color w:val="000000"/>
+                <w:sz w:val="28"/>
+                <w:szCs w:val="28"/>
+                <w:lang w:eastAsia="en-CA"/>
+              </w:rPr>
+            </w:pPr>
+            <w:r>
+              <w:rPr>
+                <w:rFonts w:ascii="Consolas" w:hAnsi="Consolas"/>
+                <w:color w:val="000000"/>
+                <w:sz w:val="28"/>
+                <w:szCs w:val="28"/>
+                <w:lang w:eastAsia="en-CA"/>
+              </w:rPr>
+              <w:t xml:space="preserve">        case 1:</w:t>
+            </w:r>
+          </w:p>
+          <w:p>
+            <w:pPr>
+              <w:shd w:val="clear" w:color="auto" w:fill="FFFFFF"/>
+              <w:spacing w:line="285" w:lineRule="atLeast"/>
+              <w:rPr>
+                <w:rFonts w:ascii="Consolas" w:hAnsi="Consolas"/>
+                <w:color w:val="000000"/>
+                <w:sz w:val="28"/>
+                <w:szCs w:val="28"/>
+                <w:lang w:eastAsia="en-CA"/>
+              </w:rPr>
+            </w:pPr>
+            <w:r>
+              <w:rPr>
+                <w:rFonts w:ascii="Consolas" w:hAnsi="Consolas"/>
+                <w:color w:val="000000"/>
+                <w:sz w:val="28"/>
+                <w:szCs w:val="28"/>
+                <w:lang w:eastAsia="en-CA"/>
+              </w:rPr>
+              <w:t xml:space="preserve">            </w:t>
+            </w:r>
+            <w:proofErr w:type="spellStart"/>
+            <w:r>
+              <w:rPr>
+                <w:rFonts w:ascii="Consolas" w:hAnsi="Consolas"/>
+                <w:color w:val="000000"/>
+                <w:sz w:val="28"/>
+                <w:szCs w:val="28"/>
+                <w:lang w:eastAsia="en-CA"/>
+              </w:rPr>
+              <w:t>printf</w:t>
+            </w:r>
+            <w:proofErr w:type="spellEnd"/>
+            <w:r>
+              <w:rPr>
+                <w:rFonts w:ascii="Consolas" w:hAnsi="Consolas"/>
+                <w:color w:val="000000"/>
+                <w:sz w:val="28"/>
+                <w:szCs w:val="28"/>
+                <w:lang w:eastAsia="en-CA"/>
+              </w:rPr>
+              <w:t>("E"</w:t>
+            </w:r>
+            <w:proofErr w:type="gramStart"/>
+            <w:r>
+              <w:rPr>
+                <w:rFonts w:ascii="Consolas" w:hAnsi="Consolas"/>
+                <w:color w:val="000000"/>
+                <w:sz w:val="28"/>
+                <w:szCs w:val="28"/>
+                <w:lang w:eastAsia="en-CA"/>
+              </w:rPr>
+              <w:t>);</w:t>
+            </w:r>
+            <w:proofErr w:type="gramEnd"/>
+          </w:p>
+          <w:p>
+            <w:pPr>
+              <w:shd w:val="clear" w:color="auto" w:fill="FFFFFF"/>
+              <w:spacing w:line="285" w:lineRule="atLeast"/>
+              <w:rPr>
+                <w:rFonts w:ascii="Consolas" w:hAnsi="Consolas"/>
+                <w:color w:val="000000"/>
+                <w:sz w:val="28"/>
+                <w:szCs w:val="28"/>
+                <w:lang w:eastAsia="en-CA"/>
+              </w:rPr>
+            </w:pPr>
+            <w:r>
+              <w:rPr>
+                <w:rFonts w:ascii="Consolas" w:hAnsi="Consolas"/>
+                <w:color w:val="000000"/>
+                <w:sz w:val="28"/>
+                <w:szCs w:val="28"/>
+                <w:lang w:eastAsia="en-CA"/>
+              </w:rPr>
+              <w:t xml:space="preserve">            </w:t>
+            </w:r>
+            <w:proofErr w:type="gramStart"/>
+            <w:r>
+              <w:rPr>
+                <w:rFonts w:ascii="Consolas" w:hAnsi="Consolas"/>
+                <w:color w:val="000000"/>
+                <w:sz w:val="28"/>
+                <w:szCs w:val="28"/>
+                <w:lang w:eastAsia="en-CA"/>
+              </w:rPr>
+              <w:t>break;</w:t>
+            </w:r>
+            <w:proofErr w:type="gramEnd"/>
+          </w:p>
+          <w:p>
+            <w:pPr>
+              <w:shd w:val="clear" w:color="auto" w:fill="FFFFFF"/>
+              <w:spacing w:line="285" w:lineRule="atLeast"/>
+              <w:rPr>
+                <w:rFonts w:ascii="Consolas" w:hAnsi="Consolas"/>
+                <w:color w:val="000000"/>
+                <w:sz w:val="28"/>
+                <w:szCs w:val="28"/>
+                <w:lang w:eastAsia="en-CA"/>
+              </w:rPr>
+            </w:pPr>
+            <w:r>
+              <w:rPr>
+                <w:rFonts w:ascii="Consolas" w:hAnsi="Consolas"/>
+                <w:color w:val="000000"/>
+                <w:sz w:val="28"/>
+                <w:szCs w:val="28"/>
+                <w:lang w:eastAsia="en-CA"/>
+              </w:rPr>
+              <w:t xml:space="preserve">        case 2:</w:t>
+            </w:r>
+          </w:p>
+          <w:p>
+            <w:pPr>
+              <w:shd w:val="clear" w:color="auto" w:fill="FFFFFF"/>
+              <w:spacing w:line="285" w:lineRule="atLeast"/>
+              <w:rPr>
+                <w:rFonts w:ascii="Consolas" w:hAnsi="Consolas"/>
+                <w:color w:val="000000"/>
+                <w:sz w:val="28"/>
+                <w:szCs w:val="28"/>
+                <w:lang w:eastAsia="en-CA"/>
+              </w:rPr>
+            </w:pPr>
+            <w:r>
+              <w:rPr>
+                <w:rFonts w:ascii="Consolas" w:hAnsi="Consolas"/>
+                <w:color w:val="000000"/>
+                <w:sz w:val="28"/>
+                <w:szCs w:val="28"/>
+                <w:lang w:eastAsia="en-CA"/>
+              </w:rPr>
+              <w:t xml:space="preserve">            </w:t>
+            </w:r>
+            <w:proofErr w:type="spellStart"/>
+            <w:r>
+              <w:rPr>
+                <w:rFonts w:ascii="Consolas" w:hAnsi="Consolas"/>
+                <w:color w:val="000000"/>
+                <w:sz w:val="28"/>
+                <w:szCs w:val="28"/>
+                <w:lang w:eastAsia="en-CA"/>
+              </w:rPr>
+              <w:t>printf</w:t>
+            </w:r>
+            <w:proofErr w:type="spellEnd"/>
+            <w:r>
+              <w:rPr>
+                <w:rFonts w:ascii="Consolas" w:hAnsi="Consolas"/>
+                <w:color w:val="000000"/>
+                <w:sz w:val="28"/>
+                <w:szCs w:val="28"/>
+                <w:lang w:eastAsia="en-CA"/>
+              </w:rPr>
+              <w:t>("I"</w:t>
+            </w:r>
+            <w:proofErr w:type="gramStart"/>
+            <w:r>
+              <w:rPr>
+                <w:rFonts w:ascii="Consolas" w:hAnsi="Consolas"/>
+                <w:color w:val="000000"/>
+                <w:sz w:val="28"/>
+                <w:szCs w:val="28"/>
+                <w:lang w:eastAsia="en-CA"/>
+              </w:rPr>
+              <w:t>);</w:t>
+            </w:r>
+            <w:proofErr w:type="gramEnd"/>
+          </w:p>
+          <w:p>
+            <w:pPr>
+              <w:shd w:val="clear" w:color="auto" w:fill="FFFFFF"/>
+              <w:spacing w:line="285" w:lineRule="atLeast"/>
+              <w:rPr>
+                <w:rFonts w:ascii="Consolas" w:hAnsi="Consolas"/>
+                <w:color w:val="000000"/>
+                <w:sz w:val="28"/>
+                <w:szCs w:val="28"/>
+                <w:lang w:eastAsia="en-CA"/>
+              </w:rPr>
+            </w:pPr>
+            <w:r>
+              <w:rPr>
+                <w:rFonts w:ascii="Consolas" w:hAnsi="Consolas"/>
+                <w:color w:val="000000"/>
+                <w:sz w:val="28"/>
+                <w:szCs w:val="28"/>
+                <w:lang w:eastAsia="en-CA"/>
+              </w:rPr>
+              <w:t xml:space="preserve">            </w:t>
+            </w:r>
+            <w:proofErr w:type="gramStart"/>
+            <w:r>
+              <w:rPr>
+                <w:rFonts w:ascii="Consolas" w:hAnsi="Consolas"/>
+                <w:color w:val="000000"/>
+                <w:sz w:val="28"/>
+                <w:szCs w:val="28"/>
+                <w:lang w:eastAsia="en-CA"/>
+              </w:rPr>
+              <w:t>break;</w:t>
+            </w:r>
+            <w:proofErr w:type="gramEnd"/>
+          </w:p>
+          <w:p>
+            <w:pPr>
+              <w:shd w:val="clear" w:color="auto" w:fill="FFFFFF"/>
+              <w:spacing w:line="285" w:lineRule="atLeast"/>
+              <w:rPr>
+                <w:rFonts w:ascii="Consolas" w:hAnsi="Consolas"/>
+                <w:color w:val="000000"/>
+                <w:sz w:val="28"/>
+                <w:szCs w:val="28"/>
+                <w:lang w:eastAsia="en-CA"/>
+              </w:rPr>
+            </w:pPr>
+            <w:r>
+              <w:rPr>
+                <w:rFonts w:ascii="Consolas" w:hAnsi="Consolas"/>
+                <w:color w:val="000000"/>
+                <w:sz w:val="28"/>
+                <w:szCs w:val="28"/>
+                <w:lang w:eastAsia="en-CA"/>
+              </w:rPr>
+              <w:t xml:space="preserve">        case 3:</w:t>
+            </w:r>
+          </w:p>
+          <w:p>
+            <w:pPr>
+              <w:shd w:val="clear" w:color="auto" w:fill="FFFFFF"/>
+              <w:spacing w:line="285" w:lineRule="atLeast"/>
+              <w:rPr>
+                <w:rFonts w:ascii="Consolas" w:hAnsi="Consolas"/>
+                <w:color w:val="000000"/>
+                <w:sz w:val="28"/>
+                <w:szCs w:val="28"/>
+                <w:lang w:eastAsia="en-CA"/>
+              </w:rPr>
+            </w:pPr>
+            <w:r>
+              <w:rPr>
+                <w:rFonts w:ascii="Consolas" w:hAnsi="Consolas"/>
+                <w:color w:val="000000"/>
+                <w:sz w:val="28"/>
+                <w:szCs w:val="28"/>
+                <w:lang w:eastAsia="en-CA"/>
+              </w:rPr>
+              <w:t xml:space="preserve">            </w:t>
+            </w:r>
+            <w:proofErr w:type="spellStart"/>
+            <w:r>
+              <w:rPr>
+                <w:rFonts w:ascii="Consolas" w:hAnsi="Consolas"/>
+                <w:color w:val="000000"/>
+                <w:sz w:val="28"/>
+                <w:szCs w:val="28"/>
+                <w:lang w:eastAsia="en-CA"/>
+              </w:rPr>
+              <w:t>printf</w:t>
+            </w:r>
+            <w:proofErr w:type="spellEnd"/>
+            <w:r>
+              <w:rPr>
+                <w:rFonts w:ascii="Consolas" w:hAnsi="Consolas"/>
+                <w:color w:val="000000"/>
+                <w:sz w:val="28"/>
+                <w:szCs w:val="28"/>
+                <w:lang w:eastAsia="en-CA"/>
+              </w:rPr>
+              <w:t>("O"</w:t>
+            </w:r>
+            <w:proofErr w:type="gramStart"/>
+            <w:r>
+              <w:rPr>
+                <w:rFonts w:ascii="Consolas" w:hAnsi="Consolas"/>
+                <w:color w:val="000000"/>
+                <w:sz w:val="28"/>
+                <w:szCs w:val="28"/>
+                <w:lang w:eastAsia="en-CA"/>
+              </w:rPr>
+              <w:t>);</w:t>
+            </w:r>
+            <w:proofErr w:type="gramEnd"/>
+          </w:p>
+          <w:p>
+            <w:pPr>
+              <w:shd w:val="clear" w:color="auto" w:fill="FFFFFF"/>
+              <w:spacing w:line="285" w:lineRule="atLeast"/>
+              <w:rPr>
+                <w:rFonts w:ascii="Consolas" w:hAnsi="Consolas"/>
+                <w:color w:val="000000"/>
+                <w:sz w:val="28"/>
+                <w:szCs w:val="28"/>
+                <w:lang w:eastAsia="en-CA"/>
+              </w:rPr>
+            </w:pPr>
+            <w:r>
+              <w:rPr>
+                <w:rFonts w:ascii="Consolas" w:hAnsi="Consolas"/>
+                <w:color w:val="000000"/>
+                <w:sz w:val="28"/>
+                <w:szCs w:val="28"/>
+                <w:lang w:eastAsia="en-CA"/>
+              </w:rPr>
+              <w:t xml:space="preserve">            </w:t>
+            </w:r>
+            <w:proofErr w:type="gramStart"/>
+            <w:r>
+              <w:rPr>
+                <w:rFonts w:ascii="Consolas" w:hAnsi="Consolas"/>
+                <w:color w:val="000000"/>
+                <w:sz w:val="28"/>
+                <w:szCs w:val="28"/>
+                <w:lang w:eastAsia="en-CA"/>
+              </w:rPr>
+              <w:t>break;</w:t>
+            </w:r>
+            <w:proofErr w:type="gramEnd"/>
+          </w:p>
+          <w:p>
+            <w:pPr>
+              <w:shd w:val="clear" w:color="auto" w:fill="FFFFFF"/>
+              <w:spacing w:line="285" w:lineRule="atLeast"/>
+              <w:rPr>
+                <w:rFonts w:ascii="Consolas" w:hAnsi="Consolas"/>
+                <w:color w:val="000000"/>
+                <w:sz w:val="28"/>
+                <w:szCs w:val="28"/>
+                <w:lang w:eastAsia="en-CA"/>
+              </w:rPr>
+            </w:pPr>
+            <w:r>
+              <w:rPr>
+                <w:rFonts w:ascii="Consolas" w:hAnsi="Consolas"/>
+                <w:color w:val="000000"/>
+                <w:sz w:val="28"/>
+                <w:szCs w:val="28"/>
+                <w:lang w:eastAsia="en-CA"/>
+              </w:rPr>
+              <w:t xml:space="preserve">        case 4:</w:t>
+            </w:r>
+          </w:p>
+          <w:p>
+            <w:pPr>
+              <w:shd w:val="clear" w:color="auto" w:fill="FFFFFF"/>
+              <w:spacing w:line="285" w:lineRule="atLeast"/>
+              <w:rPr>
+                <w:rFonts w:ascii="Consolas" w:hAnsi="Consolas"/>
+                <w:color w:val="000000"/>
+                <w:sz w:val="28"/>
+                <w:szCs w:val="28"/>
+                <w:lang w:eastAsia="en-CA"/>
+              </w:rPr>
+            </w:pPr>
+            <w:r>
+              <w:rPr>
+                <w:rFonts w:ascii="Consolas" w:hAnsi="Consolas"/>
+                <w:color w:val="000000"/>
+                <w:sz w:val="28"/>
+                <w:szCs w:val="28"/>
+                <w:lang w:eastAsia="en-CA"/>
+              </w:rPr>
+              <w:t xml:space="preserve">            </w:t>
+            </w:r>
+            <w:proofErr w:type="spellStart"/>
+            <w:r>
+              <w:rPr>
+                <w:rFonts w:ascii="Consolas" w:hAnsi="Consolas"/>
+                <w:color w:val="000000"/>
+                <w:sz w:val="28"/>
+                <w:szCs w:val="28"/>
+                <w:lang w:eastAsia="en-CA"/>
+              </w:rPr>
+              <w:t>printf</w:t>
+            </w:r>
+            <w:proofErr w:type="spellEnd"/>
+            <w:r>
+              <w:rPr>
+                <w:rFonts w:ascii="Consolas" w:hAnsi="Consolas"/>
+                <w:color w:val="000000"/>
+                <w:sz w:val="28"/>
+                <w:szCs w:val="28"/>
+                <w:lang w:eastAsia="en-CA"/>
+              </w:rPr>
+              <w:t>("U"</w:t>
+            </w:r>
+            <w:proofErr w:type="gramStart"/>
+            <w:r>
+              <w:rPr>
+                <w:rFonts w:ascii="Consolas" w:hAnsi="Consolas"/>
+                <w:color w:val="000000"/>
+                <w:sz w:val="28"/>
+                <w:szCs w:val="28"/>
+                <w:lang w:eastAsia="en-CA"/>
+              </w:rPr>
+              <w:t>);</w:t>
+            </w:r>
+            <w:proofErr w:type="gramEnd"/>
+          </w:p>
+          <w:p>
+            <w:pPr>
+              <w:shd w:val="clear" w:color="auto" w:fill="FFFFFF"/>
+              <w:spacing w:line="285" w:lineRule="atLeast"/>
+              <w:rPr>
+                <w:rFonts w:ascii="Consolas" w:hAnsi="Consolas"/>
+                <w:color w:val="000000"/>
+                <w:sz w:val="28"/>
+                <w:szCs w:val="28"/>
+                <w:lang w:eastAsia="en-CA"/>
+              </w:rPr>
+            </w:pPr>
+            <w:r>
+              <w:rPr>
+                <w:rFonts w:ascii="Consolas" w:hAnsi="Consolas"/>
+                <w:color w:val="000000"/>
+                <w:sz w:val="28"/>
+                <w:szCs w:val="28"/>
+                <w:lang w:eastAsia="en-CA"/>
+              </w:rPr>
+              <w:t xml:space="preserve">            </w:t>
+            </w:r>
+            <w:proofErr w:type="gramStart"/>
+            <w:r>
+              <w:rPr>
+                <w:rFonts w:ascii="Consolas" w:hAnsi="Consolas"/>
+                <w:color w:val="000000"/>
+                <w:sz w:val="28"/>
+                <w:szCs w:val="28"/>
+                <w:lang w:eastAsia="en-CA"/>
+              </w:rPr>
+              <w:t>break;</w:t>
+            </w:r>
+            <w:proofErr w:type="gramEnd"/>
+          </w:p>
+          <w:p>
+            <w:pPr>
+              <w:shd w:val="clear" w:color="auto" w:fill="FFFFFF"/>
+              <w:spacing w:line="285" w:lineRule="atLeast"/>
+              <w:rPr>
+                <w:rFonts w:ascii="Consolas" w:hAnsi="Consolas"/>
+                <w:color w:val="000000"/>
+                <w:sz w:val="28"/>
+                <w:szCs w:val="28"/>
+                <w:lang w:eastAsia="en-CA"/>
+              </w:rPr>
+            </w:pPr>
+            <w:r>
+              <w:rPr>
+                <w:rFonts w:ascii="Consolas" w:hAnsi="Consolas"/>
+                <w:color w:val="000000"/>
+                <w:sz w:val="28"/>
+                <w:szCs w:val="28"/>
+                <w:lang w:eastAsia="en-CA"/>
+              </w:rPr>
+              <w:t xml:space="preserve">        case 5:</w:t>
+            </w:r>
+          </w:p>
+          <w:p>
+            <w:pPr>
+              <w:shd w:val="clear" w:color="auto" w:fill="FFFFFF"/>
+              <w:spacing w:line="285" w:lineRule="atLeast"/>
+              <w:rPr>
+                <w:rFonts w:ascii="Consolas" w:hAnsi="Consolas"/>
+                <w:color w:val="000000"/>
+                <w:sz w:val="28"/>
+                <w:szCs w:val="28"/>
+                <w:lang w:eastAsia="en-CA"/>
+              </w:rPr>
+            </w:pPr>
+            <w:r>
+              <w:rPr>
+                <w:rFonts w:ascii="Consolas" w:hAnsi="Consolas"/>
+                <w:color w:val="000000"/>
+                <w:sz w:val="28"/>
+                <w:szCs w:val="28"/>
+                <w:lang w:eastAsia="en-CA"/>
+              </w:rPr>
+              <w:t xml:space="preserve">            </w:t>
+            </w:r>
+            <w:proofErr w:type="spellStart"/>
+            <w:r>
+              <w:rPr>
+                <w:rFonts w:ascii="Consolas" w:hAnsi="Consolas"/>
+                <w:color w:val="000000"/>
+                <w:sz w:val="28"/>
+                <w:szCs w:val="28"/>
+                <w:lang w:eastAsia="en-CA"/>
+              </w:rPr>
+              <w:t>printf</w:t>
+            </w:r>
+            <w:proofErr w:type="spellEnd"/>
+            <w:r>
+              <w:rPr>
+                <w:rFonts w:ascii="Consolas" w:hAnsi="Consolas"/>
+                <w:color w:val="000000"/>
+                <w:sz w:val="28"/>
+                <w:szCs w:val="28"/>
+                <w:lang w:eastAsia="en-CA"/>
+              </w:rPr>
+              <w:t>("Y"</w:t>
+            </w:r>
+            <w:proofErr w:type="gramStart"/>
+            <w:r>
+              <w:rPr>
+                <w:rFonts w:ascii="Consolas" w:hAnsi="Consolas"/>
+                <w:color w:val="000000"/>
+                <w:sz w:val="28"/>
+                <w:szCs w:val="28"/>
+                <w:lang w:eastAsia="en-CA"/>
+              </w:rPr>
+              <w:t>);</w:t>
+            </w:r>
+            <w:proofErr w:type="gramEnd"/>
+          </w:p>
+          <w:p>
+            <w:pPr>
+              <w:shd w:val="clear" w:color="auto" w:fill="FFFFFF"/>
+              <w:spacing w:line="285" w:lineRule="atLeast"/>
+              <w:rPr>
+                <w:rFonts w:ascii="Consolas" w:hAnsi="Consolas"/>
+                <w:color w:val="000000"/>
+                <w:sz w:val="28"/>
+                <w:szCs w:val="28"/>
+                <w:lang w:eastAsia="en-CA"/>
+              </w:rPr>
+            </w:pPr>
+            <w:r>
+              <w:rPr>
+                <w:rFonts w:ascii="Consolas" w:hAnsi="Consolas"/>
+                <w:color w:val="000000"/>
+                <w:sz w:val="28"/>
+                <w:szCs w:val="28"/>
+                <w:lang w:eastAsia="en-CA"/>
+              </w:rPr>
+              <w:t xml:space="preserve">            </w:t>
+            </w:r>
+            <w:proofErr w:type="gramStart"/>
+            <w:r>
+              <w:rPr>
+                <w:rFonts w:ascii="Consolas" w:hAnsi="Consolas"/>
+                <w:color w:val="000000"/>
+                <w:sz w:val="28"/>
+                <w:szCs w:val="28"/>
+                <w:lang w:eastAsia="en-CA"/>
+              </w:rPr>
+              <w:t>break;</w:t>
+            </w:r>
+            <w:proofErr w:type="gramEnd"/>
+          </w:p>
+          <w:p>
+            <w:pPr>
+              <w:shd w:val="clear" w:color="auto" w:fill="FFFFFF"/>
+              <w:spacing w:line="285" w:lineRule="atLeast"/>
+              <w:rPr>
+                <w:rFonts w:ascii="Consolas" w:hAnsi="Consolas"/>
+                <w:color w:val="000000"/>
+                <w:sz w:val="28"/>
+                <w:szCs w:val="28"/>
+                <w:lang w:eastAsia="en-CA"/>
+              </w:rPr>
+            </w:pPr>
+            <w:r>
+              <w:rPr>
+                <w:rFonts w:ascii="Consolas" w:hAnsi="Consolas"/>
+                <w:color w:val="000000"/>
+                <w:sz w:val="28"/>
+                <w:szCs w:val="28"/>
+                <w:lang w:eastAsia="en-CA"/>
+              </w:rPr>
+              <w:t xml:space="preserve">        default:</w:t>
+            </w:r>
+          </w:p>
+          <w:p>
+            <w:pPr>
+              <w:shd w:val="clear" w:color="auto" w:fill="FFFFFF"/>
+              <w:spacing w:line="285" w:lineRule="atLeast"/>
+              <w:rPr>
+                <w:rFonts w:ascii="Consolas" w:hAnsi="Consolas"/>
+                <w:color w:val="000000"/>
+                <w:sz w:val="28"/>
+                <w:szCs w:val="28"/>
+                <w:lang w:eastAsia="en-CA"/>
+              </w:rPr>
+            </w:pPr>
+            <w:r>
+              <w:rPr>
+                <w:rFonts w:ascii="Consolas" w:hAnsi="Consolas"/>
+                <w:color w:val="000000"/>
+                <w:sz w:val="28"/>
+                <w:szCs w:val="28"/>
+                <w:lang w:eastAsia="en-CA"/>
+              </w:rPr>
+              <w:t xml:space="preserve">            </w:t>
+            </w:r>
+            <w:proofErr w:type="spellStart"/>
+            <w:r>
+              <w:rPr>
+                <w:rFonts w:ascii="Consolas" w:hAnsi="Consolas"/>
+                <w:color w:val="000000"/>
+                <w:sz w:val="28"/>
+                <w:szCs w:val="28"/>
+                <w:lang w:eastAsia="en-CA"/>
+              </w:rPr>
+              <w:t>printf</w:t>
+            </w:r>
+            <w:proofErr w:type="spellEnd"/>
+            <w:r>
+              <w:rPr>
+                <w:rFonts w:ascii="Consolas" w:hAnsi="Consolas"/>
+                <w:color w:val="000000"/>
+                <w:sz w:val="28"/>
+                <w:szCs w:val="28"/>
+                <w:lang w:eastAsia="en-CA"/>
+              </w:rPr>
+              <w:t>("X"</w:t>
+            </w:r>
+            <w:proofErr w:type="gramStart"/>
+            <w:r>
+              <w:rPr>
+                <w:rFonts w:ascii="Consolas" w:hAnsi="Consolas"/>
+                <w:color w:val="000000"/>
+                <w:sz w:val="28"/>
+                <w:szCs w:val="28"/>
+                <w:lang w:eastAsia="en-CA"/>
+              </w:rPr>
+              <w:t>);</w:t>
+            </w:r>
+            <w:proofErr w:type="gramEnd"/>
+          </w:p>
+          <w:p>
+            <w:pPr>
+              <w:shd w:val="clear" w:color="auto" w:fill="FFFFFF"/>
+              <w:spacing w:line="285" w:lineRule="atLeast"/>
+              <w:rPr>
+                <w:rFonts w:ascii="Consolas" w:hAnsi="Consolas"/>
+                <w:color w:val="000000"/>
+                <w:sz w:val="28"/>
+                <w:szCs w:val="28"/>
+                <w:lang w:eastAsia="en-CA"/>
+              </w:rPr>
+            </w:pPr>
+            <w:r>
+              <w:rPr>
+                <w:rFonts w:ascii="Consolas" w:hAnsi="Consolas"/>
+                <w:color w:val="000000"/>
+                <w:sz w:val="28"/>
+                <w:szCs w:val="28"/>
+                <w:lang w:eastAsia="en-CA"/>
+              </w:rPr>
+              <w:t xml:space="preserve">            </w:t>
+            </w:r>
+            <w:proofErr w:type="gramStart"/>
+            <w:r>
+              <w:rPr>
+                <w:rFonts w:ascii="Consolas" w:hAnsi="Consolas"/>
+                <w:color w:val="000000"/>
+                <w:sz w:val="28"/>
+                <w:szCs w:val="28"/>
+                <w:lang w:eastAsia="en-CA"/>
+              </w:rPr>
+              <w:t>break;</w:t>
+            </w:r>
+            <w:proofErr w:type="gramEnd"/>
+          </w:p>
+          <w:p>
+            <w:pPr>
+              <w:shd w:val="clear" w:color="auto" w:fill="FFFFFF"/>
+              <w:spacing w:line="285" w:lineRule="atLeast"/>
+              <w:rPr>
+                <w:rFonts w:ascii="Consolas" w:hAnsi="Consolas"/>
+                <w:color w:val="000000"/>
+                <w:sz w:val="28"/>
+                <w:szCs w:val="28"/>
+                <w:lang w:eastAsia="en-CA"/>
+              </w:rPr>
+            </w:pPr>
+            <w:r>
+              <w:rPr>
+                <w:rFonts w:ascii="Consolas" w:hAnsi="Consolas"/>
+                <w:color w:val="000000"/>
+                <w:sz w:val="28"/>
+                <w:szCs w:val="28"/>
+                <w:lang w:eastAsia="en-CA"/>
+              </w:rPr>
+              <w:t xml:space="preserve">    }</w:t>
+            </w:r>
+          </w:p>
+          <w:p>
+            <w:pPr>
+              <w:shd w:val="clear" w:color="auto" w:fill="FFFFFF"/>
+              <w:spacing w:line="285" w:lineRule="atLeast"/>
+              <w:rPr>
+                <w:rFonts w:ascii="Consolas" w:hAnsi="Consolas"/>
+                <w:color w:val="000000"/>
+                <w:sz w:val="28"/>
+                <w:szCs w:val="28"/>
+                <w:lang w:eastAsia="en-CA"/>
+              </w:rPr>
+            </w:pPr>
+          </w:p>
+          <w:p>
+            <w:pPr>
+              <w:shd w:val="clear" w:color="auto" w:fill="FFFFFF"/>
+              <w:spacing w:line="285" w:lineRule="atLeast"/>
+              <w:rPr>
+                <w:rFonts w:ascii="Consolas" w:hAnsi="Consolas"/>
+                <w:color w:val="000000"/>
+                <w:sz w:val="28"/>
+                <w:szCs w:val="28"/>
+                <w:lang w:eastAsia="en-CA"/>
+              </w:rPr>
+            </w:pPr>
+            <w:r>
+              <w:rPr>
+                <w:rFonts w:ascii="Consolas" w:hAnsi="Consolas"/>
+                <w:color w:val="000000"/>
+                <w:sz w:val="28"/>
+                <w:szCs w:val="28"/>
+                <w:lang w:eastAsia="en-CA"/>
+              </w:rPr>
+              <w:t xml:space="preserve">    return </w:t>
+            </w:r>
+            <w:proofErr w:type="gramStart"/>
+            <w:r>
+              <w:rPr>
+                <w:rFonts w:ascii="Consolas" w:hAnsi="Consolas"/>
+                <w:color w:val="000000"/>
+                <w:sz w:val="28"/>
+                <w:szCs w:val="28"/>
+                <w:lang w:eastAsia="en-CA"/>
+              </w:rPr>
+              <w:t>0;</w:t>
+            </w:r>
+            <w:proofErr w:type="gramEnd"/>
+          </w:p>
+          <w:p>
+            <w:pPr>
+              <w:shd w:val="clear" w:color="auto" w:fill="FFFFFF"/>
+              <w:spacing w:line="285" w:lineRule="atLeast"/>
+              <w:rPr>
+                <w:rFonts w:ascii="Consolas" w:hAnsi="Consolas"/>
+                <w:color w:val="000000"/>
+                <w:sz w:val="28"/>
+                <w:szCs w:val="28"/>
+                <w:lang w:eastAsia="en-CA"/>
+              </w:rPr>
+            </w:pPr>
+            <w:r>
+              <w:rPr>
+                <w:rFonts w:ascii="Consolas" w:hAnsi="Consolas"/>
+                <w:color w:val="000000"/>
+                <w:sz w:val="28"/>
+                <w:szCs w:val="28"/>
+                <w:lang w:eastAsia="en-CA"/>
+              </w:rPr>
+              <w:t>}</w:t>
+            </w:r>
           </w:p>
         </w:tc>
       </w:tr>
@@ -3999,19 +7188,593 @@
                 <w:lang w:eastAsia="en-CA"/>
               </w:rPr>
             </w:pPr>
-          </w:p>
-          <w:p>
-            <w:pPr>
-              <w:shd w:val="clear" w:color="auto" w:fill="FFFFFF"/>
-              <w:spacing w:line="285" w:lineRule="atLeast"/>
-              <w:rPr>
-                <w:rFonts w:ascii="Consolas" w:hAnsi="Consolas"/>
-                <w:color w:val="000000"/>
-                <w:sz w:val="28"/>
-                <w:szCs w:val="28"/>
-                <w:lang w:eastAsia="en-CA"/>
-              </w:rPr>
-            </w:pPr>
+            <w:r>
+              <w:rPr>
+                <w:rFonts w:ascii="Consolas" w:hAnsi="Consolas"/>
+                <w:color w:val="000000"/>
+                <w:sz w:val="28"/>
+                <w:szCs w:val="28"/>
+                <w:lang w:eastAsia="en-CA"/>
+              </w:rPr>
+              <w:t>// Online C compiler to run C program online</w:t>
+            </w:r>
+          </w:p>
+          <w:p>
+            <w:pPr>
+              <w:shd w:val="clear" w:color="auto" w:fill="FFFFFF"/>
+              <w:spacing w:line="285" w:lineRule="atLeast"/>
+              <w:rPr>
+                <w:rFonts w:ascii="Consolas" w:hAnsi="Consolas"/>
+                <w:color w:val="000000"/>
+                <w:sz w:val="28"/>
+                <w:szCs w:val="28"/>
+                <w:lang w:eastAsia="en-CA"/>
+              </w:rPr>
+            </w:pPr>
+            <w:proofErr w:type="gramStart"/>
+            <w:r>
+              <w:rPr>
+                <w:rFonts w:ascii="Consolas" w:hAnsi="Consolas"/>
+                <w:color w:val="000000"/>
+                <w:sz w:val="28"/>
+                <w:szCs w:val="28"/>
+                <w:lang w:eastAsia="en-CA"/>
+              </w:rPr>
+              <w:t>#include</w:t>
+            </w:r>
+            <w:proofErr w:type="gramEnd"/>
+            <w:r>
+              <w:rPr>
+                <w:rFonts w:ascii="Consolas" w:hAnsi="Consolas"/>
+                <w:color w:val="000000"/>
+                <w:sz w:val="28"/>
+                <w:szCs w:val="28"/>
+                <w:lang w:eastAsia="en-CA"/>
+              </w:rPr>
+              <w:t xml:space="preserve"> &lt;</w:t>
+            </w:r>
+            <w:proofErr w:type="spellStart"/>
+            <w:r>
+              <w:rPr>
+                <w:rFonts w:ascii="Consolas" w:hAnsi="Consolas"/>
+                <w:color w:val="000000"/>
+                <w:sz w:val="28"/>
+                <w:szCs w:val="28"/>
+                <w:lang w:eastAsia="en-CA"/>
+              </w:rPr>
+              <w:t>stdio.h</w:t>
+            </w:r>
+            <w:proofErr w:type="spellEnd"/>
+            <w:r>
+              <w:rPr>
+                <w:rFonts w:ascii="Consolas" w:hAnsi="Consolas"/>
+                <w:color w:val="000000"/>
+                <w:sz w:val="28"/>
+                <w:szCs w:val="28"/>
+                <w:lang w:eastAsia="en-CA"/>
+              </w:rPr>
+              <w:t>&gt;</w:t>
+            </w:r>
+          </w:p>
+          <w:p>
+            <w:pPr>
+              <w:shd w:val="clear" w:color="auto" w:fill="FFFFFF"/>
+              <w:spacing w:line="285" w:lineRule="atLeast"/>
+              <w:rPr>
+                <w:rFonts w:ascii="Consolas" w:hAnsi="Consolas"/>
+                <w:color w:val="000000"/>
+                <w:sz w:val="28"/>
+                <w:szCs w:val="28"/>
+                <w:lang w:eastAsia="en-CA"/>
+              </w:rPr>
+            </w:pPr>
+          </w:p>
+          <w:p>
+            <w:pPr>
+              <w:shd w:val="clear" w:color="auto" w:fill="FFFFFF"/>
+              <w:spacing w:line="285" w:lineRule="atLeast"/>
+              <w:rPr>
+                <w:rFonts w:ascii="Consolas" w:hAnsi="Consolas"/>
+                <w:color w:val="000000"/>
+                <w:sz w:val="28"/>
+                <w:szCs w:val="28"/>
+                <w:lang w:eastAsia="en-CA"/>
+              </w:rPr>
+            </w:pPr>
+            <w:r>
+              <w:rPr>
+                <w:rFonts w:ascii="Consolas" w:hAnsi="Consolas"/>
+                <w:color w:val="000000"/>
+                <w:sz w:val="28"/>
+                <w:szCs w:val="28"/>
+                <w:lang w:eastAsia="en-CA"/>
+              </w:rPr>
+              <w:t xml:space="preserve">int </w:t>
+            </w:r>
+            <w:proofErr w:type="gramStart"/>
+            <w:r>
+              <w:rPr>
+                <w:rFonts w:ascii="Consolas" w:hAnsi="Consolas"/>
+                <w:color w:val="000000"/>
+                <w:sz w:val="28"/>
+                <w:szCs w:val="28"/>
+                <w:lang w:eastAsia="en-CA"/>
+              </w:rPr>
+              <w:t>main(</w:t>
+            </w:r>
+            <w:proofErr w:type="gramEnd"/>
+            <w:r>
+              <w:rPr>
+                <w:rFonts w:ascii="Consolas" w:hAnsi="Consolas"/>
+                <w:color w:val="000000"/>
+                <w:sz w:val="28"/>
+                <w:szCs w:val="28"/>
+                <w:lang w:eastAsia="en-CA"/>
+              </w:rPr>
+              <w:t>) {</w:t>
+            </w:r>
+          </w:p>
+          <w:p>
+            <w:pPr>
+              <w:shd w:val="clear" w:color="auto" w:fill="FFFFFF"/>
+              <w:spacing w:line="285" w:lineRule="atLeast"/>
+              <w:rPr>
+                <w:rFonts w:ascii="Consolas" w:hAnsi="Consolas"/>
+                <w:color w:val="000000"/>
+                <w:sz w:val="28"/>
+                <w:szCs w:val="28"/>
+                <w:lang w:eastAsia="en-CA"/>
+              </w:rPr>
+            </w:pPr>
+            <w:r>
+              <w:rPr>
+                <w:rFonts w:ascii="Consolas" w:hAnsi="Consolas"/>
+                <w:color w:val="000000"/>
+                <w:sz w:val="28"/>
+                <w:szCs w:val="28"/>
+                <w:lang w:eastAsia="en-CA"/>
+              </w:rPr>
+              <w:t xml:space="preserve">    int </w:t>
+            </w:r>
+            <w:proofErr w:type="gramStart"/>
+            <w:r>
+              <w:rPr>
+                <w:rFonts w:ascii="Consolas" w:hAnsi="Consolas"/>
+                <w:color w:val="000000"/>
+                <w:sz w:val="28"/>
+                <w:szCs w:val="28"/>
+                <w:lang w:eastAsia="en-CA"/>
+              </w:rPr>
+              <w:t>input;</w:t>
+            </w:r>
+            <w:proofErr w:type="gramEnd"/>
+          </w:p>
+          <w:p>
+            <w:pPr>
+              <w:shd w:val="clear" w:color="auto" w:fill="FFFFFF"/>
+              <w:spacing w:line="285" w:lineRule="atLeast"/>
+              <w:rPr>
+                <w:rFonts w:ascii="Consolas" w:hAnsi="Consolas"/>
+                <w:color w:val="000000"/>
+                <w:sz w:val="28"/>
+                <w:szCs w:val="28"/>
+                <w:lang w:eastAsia="en-CA"/>
+              </w:rPr>
+            </w:pPr>
+            <w:r>
+              <w:rPr>
+                <w:rFonts w:ascii="Consolas" w:hAnsi="Consolas"/>
+                <w:color w:val="000000"/>
+                <w:sz w:val="28"/>
+                <w:szCs w:val="28"/>
+                <w:lang w:eastAsia="en-CA"/>
+              </w:rPr>
+              <w:t xml:space="preserve">    int </w:t>
+            </w:r>
+            <w:proofErr w:type="gramStart"/>
+            <w:r>
+              <w:rPr>
+                <w:rFonts w:ascii="Consolas" w:hAnsi="Consolas"/>
+                <w:color w:val="000000"/>
+                <w:sz w:val="28"/>
+                <w:szCs w:val="28"/>
+                <w:lang w:eastAsia="en-CA"/>
+              </w:rPr>
+              <w:t>result;</w:t>
+            </w:r>
+            <w:proofErr w:type="gramEnd"/>
+          </w:p>
+          <w:p>
+            <w:pPr>
+              <w:shd w:val="clear" w:color="auto" w:fill="FFFFFF"/>
+              <w:spacing w:line="285" w:lineRule="atLeast"/>
+              <w:rPr>
+                <w:rFonts w:ascii="Consolas" w:hAnsi="Consolas"/>
+                <w:color w:val="000000"/>
+                <w:sz w:val="28"/>
+                <w:szCs w:val="28"/>
+                <w:lang w:eastAsia="en-CA"/>
+              </w:rPr>
+            </w:pPr>
+            <w:r>
+              <w:rPr>
+                <w:rFonts w:ascii="Consolas" w:hAnsi="Consolas"/>
+                <w:color w:val="000000"/>
+                <w:sz w:val="28"/>
+                <w:szCs w:val="28"/>
+                <w:lang w:eastAsia="en-CA"/>
+              </w:rPr>
+              <w:t xml:space="preserve">    </w:t>
+            </w:r>
+            <w:proofErr w:type="spellStart"/>
+            <w:proofErr w:type="gramStart"/>
+            <w:r>
+              <w:rPr>
+                <w:rFonts w:ascii="Consolas" w:hAnsi="Consolas"/>
+                <w:color w:val="000000"/>
+                <w:sz w:val="28"/>
+                <w:szCs w:val="28"/>
+                <w:lang w:eastAsia="en-CA"/>
+              </w:rPr>
+              <w:t>scanf</w:t>
+            </w:r>
+            <w:proofErr w:type="spellEnd"/>
+            <w:r>
+              <w:rPr>
+                <w:rFonts w:ascii="Consolas" w:hAnsi="Consolas"/>
+                <w:color w:val="000000"/>
+                <w:sz w:val="28"/>
+                <w:szCs w:val="28"/>
+                <w:lang w:eastAsia="en-CA"/>
+              </w:rPr>
+              <w:t>(</w:t>
+            </w:r>
+            <w:proofErr w:type="gramEnd"/>
+            <w:r>
+              <w:rPr>
+                <w:rFonts w:ascii="Consolas" w:hAnsi="Consolas"/>
+                <w:color w:val="000000"/>
+                <w:sz w:val="28"/>
+                <w:szCs w:val="28"/>
+                <w:lang w:eastAsia="en-CA"/>
+              </w:rPr>
+              <w:t>"%d", &amp;input</w:t>
+            </w:r>
+            <w:proofErr w:type="gramStart"/>
+            <w:r>
+              <w:rPr>
+                <w:rFonts w:ascii="Consolas" w:hAnsi="Consolas"/>
+                <w:color w:val="000000"/>
+                <w:sz w:val="28"/>
+                <w:szCs w:val="28"/>
+                <w:lang w:eastAsia="en-CA"/>
+              </w:rPr>
+              <w:t>);</w:t>
+            </w:r>
+            <w:proofErr w:type="gramEnd"/>
+          </w:p>
+          <w:p>
+            <w:pPr>
+              <w:shd w:val="clear" w:color="auto" w:fill="FFFFFF"/>
+              <w:spacing w:line="285" w:lineRule="atLeast"/>
+              <w:rPr>
+                <w:rFonts w:ascii="Consolas" w:hAnsi="Consolas"/>
+                <w:color w:val="000000"/>
+                <w:sz w:val="28"/>
+                <w:szCs w:val="28"/>
+                <w:lang w:eastAsia="en-CA"/>
+              </w:rPr>
+            </w:pPr>
+            <w:r>
+              <w:rPr>
+                <w:rFonts w:ascii="Consolas" w:hAnsi="Consolas"/>
+                <w:color w:val="000000"/>
+                <w:sz w:val="28"/>
+                <w:szCs w:val="28"/>
+                <w:lang w:eastAsia="en-CA"/>
+              </w:rPr>
+              <w:t xml:space="preserve">    </w:t>
+            </w:r>
+          </w:p>
+          <w:p>
+            <w:pPr>
+              <w:shd w:val="clear" w:color="auto" w:fill="FFFFFF"/>
+              <w:spacing w:line="285" w:lineRule="atLeast"/>
+              <w:rPr>
+                <w:rFonts w:ascii="Consolas" w:hAnsi="Consolas"/>
+                <w:color w:val="000000"/>
+                <w:sz w:val="28"/>
+                <w:szCs w:val="28"/>
+                <w:lang w:eastAsia="en-CA"/>
+              </w:rPr>
+            </w:pPr>
+            <w:r>
+              <w:rPr>
+                <w:rFonts w:ascii="Consolas" w:hAnsi="Consolas"/>
+                <w:color w:val="000000"/>
+                <w:sz w:val="28"/>
+                <w:szCs w:val="28"/>
+                <w:lang w:eastAsia="en-CA"/>
+              </w:rPr>
+              <w:t xml:space="preserve">    for (int x = 2; x &lt; input; </w:t>
+            </w:r>
+            <w:r>
+              <w:rPr>
+                <w:rFonts w:ascii="Consolas" w:hAnsi="Consolas"/>
+                <w:color w:val="000000"/>
+                <w:sz w:val="28"/>
+                <w:szCs w:val="28"/>
+                <w:lang w:eastAsia="en-CA"/>
+              </w:rPr>
+              <w:t>x = x + 2</w:t>
+            </w:r>
+            <w:r>
+              <w:rPr>
+                <w:rFonts w:ascii="Consolas" w:hAnsi="Consolas"/>
+                <w:color w:val="000000"/>
+                <w:sz w:val="28"/>
+                <w:szCs w:val="28"/>
+                <w:lang w:eastAsia="en-CA"/>
+              </w:rPr>
+              <w:t>) {</w:t>
+            </w:r>
+          </w:p>
+          <w:p>
+            <w:pPr>
+              <w:shd w:val="clear" w:color="auto" w:fill="FFFFFF"/>
+              <w:spacing w:line="285" w:lineRule="atLeast"/>
+              <w:rPr>
+                <w:rFonts w:ascii="Consolas" w:hAnsi="Consolas"/>
+                <w:color w:val="000000"/>
+                <w:sz w:val="28"/>
+                <w:szCs w:val="28"/>
+                <w:lang w:eastAsia="en-CA"/>
+              </w:rPr>
+            </w:pPr>
+            <w:r>
+              <w:rPr>
+                <w:rFonts w:ascii="Consolas" w:hAnsi="Consolas"/>
+                <w:color w:val="000000"/>
+                <w:sz w:val="28"/>
+                <w:szCs w:val="28"/>
+                <w:lang w:eastAsia="en-CA"/>
+              </w:rPr>
+              <w:t xml:space="preserve">        if (x &gt; </w:t>
+            </w:r>
+            <w:proofErr w:type="gramStart"/>
+            <w:r>
+              <w:rPr>
+                <w:rFonts w:ascii="Consolas" w:hAnsi="Consolas"/>
+                <w:color w:val="000000"/>
+                <w:sz w:val="28"/>
+                <w:szCs w:val="28"/>
+                <w:lang w:eastAsia="en-CA"/>
+              </w:rPr>
+              <w:t>15) {</w:t>
+            </w:r>
+            <w:proofErr w:type="gramEnd"/>
+          </w:p>
+          <w:p>
+            <w:pPr>
+              <w:shd w:val="clear" w:color="auto" w:fill="FFFFFF"/>
+              <w:spacing w:line="285" w:lineRule="atLeast"/>
+              <w:rPr>
+                <w:rFonts w:ascii="Consolas" w:hAnsi="Consolas"/>
+                <w:color w:val="000000"/>
+                <w:sz w:val="28"/>
+                <w:szCs w:val="28"/>
+                <w:lang w:eastAsia="en-CA"/>
+              </w:rPr>
+            </w:pPr>
+            <w:r>
+              <w:rPr>
+                <w:rFonts w:ascii="Consolas" w:hAnsi="Consolas"/>
+                <w:color w:val="000000"/>
+                <w:sz w:val="28"/>
+                <w:szCs w:val="28"/>
+                <w:lang w:eastAsia="en-CA"/>
+              </w:rPr>
+              <w:lastRenderedPageBreak/>
+              <w:t xml:space="preserve">            </w:t>
+            </w:r>
+            <w:proofErr w:type="gramStart"/>
+            <w:r>
+              <w:rPr>
+                <w:rFonts w:ascii="Consolas" w:hAnsi="Consolas"/>
+                <w:color w:val="000000"/>
+                <w:sz w:val="28"/>
+                <w:szCs w:val="28"/>
+                <w:lang w:eastAsia="en-CA"/>
+              </w:rPr>
+              <w:t>break;</w:t>
+            </w:r>
+            <w:proofErr w:type="gramEnd"/>
+          </w:p>
+          <w:p>
+            <w:pPr>
+              <w:shd w:val="clear" w:color="auto" w:fill="FFFFFF"/>
+              <w:spacing w:line="285" w:lineRule="atLeast"/>
+              <w:rPr>
+                <w:rFonts w:ascii="Consolas" w:hAnsi="Consolas"/>
+                <w:color w:val="000000"/>
+                <w:sz w:val="28"/>
+                <w:szCs w:val="28"/>
+                <w:lang w:eastAsia="en-CA"/>
+              </w:rPr>
+            </w:pPr>
+            <w:r>
+              <w:rPr>
+                <w:rFonts w:ascii="Consolas" w:hAnsi="Consolas"/>
+                <w:color w:val="000000"/>
+                <w:sz w:val="28"/>
+                <w:szCs w:val="28"/>
+                <w:lang w:eastAsia="en-CA"/>
+              </w:rPr>
+              <w:t xml:space="preserve">        }</w:t>
+            </w:r>
+          </w:p>
+          <w:p>
+            <w:pPr>
+              <w:shd w:val="clear" w:color="auto" w:fill="FFFFFF"/>
+              <w:spacing w:line="285" w:lineRule="atLeast"/>
+              <w:rPr>
+                <w:rFonts w:ascii="Consolas" w:hAnsi="Consolas"/>
+                <w:color w:val="000000"/>
+                <w:sz w:val="28"/>
+                <w:szCs w:val="28"/>
+                <w:lang w:eastAsia="en-CA"/>
+              </w:rPr>
+            </w:pPr>
+            <w:r>
+              <w:rPr>
+                <w:rFonts w:ascii="Consolas" w:hAnsi="Consolas"/>
+                <w:color w:val="000000"/>
+                <w:sz w:val="28"/>
+                <w:szCs w:val="28"/>
+                <w:lang w:eastAsia="en-CA"/>
+              </w:rPr>
+              <w:t xml:space="preserve">        </w:t>
+            </w:r>
+            <w:proofErr w:type="spellStart"/>
+            <w:proofErr w:type="gramStart"/>
+            <w:r>
+              <w:rPr>
+                <w:rFonts w:ascii="Consolas" w:hAnsi="Consolas"/>
+                <w:color w:val="000000"/>
+                <w:sz w:val="28"/>
+                <w:szCs w:val="28"/>
+                <w:lang w:eastAsia="en-CA"/>
+              </w:rPr>
+              <w:t>printf</w:t>
+            </w:r>
+            <w:proofErr w:type="spellEnd"/>
+            <w:r>
+              <w:rPr>
+                <w:rFonts w:ascii="Consolas" w:hAnsi="Consolas"/>
+                <w:color w:val="000000"/>
+                <w:sz w:val="28"/>
+                <w:szCs w:val="28"/>
+                <w:lang w:eastAsia="en-CA"/>
+              </w:rPr>
+              <w:t>(</w:t>
+            </w:r>
+            <w:proofErr w:type="gramEnd"/>
+            <w:r>
+              <w:rPr>
+                <w:rFonts w:ascii="Consolas" w:hAnsi="Consolas"/>
+                <w:color w:val="000000"/>
+                <w:sz w:val="28"/>
+                <w:szCs w:val="28"/>
+                <w:lang w:eastAsia="en-CA"/>
+              </w:rPr>
+              <w:t>"%d\n", x</w:t>
+            </w:r>
+            <w:proofErr w:type="gramStart"/>
+            <w:r>
+              <w:rPr>
+                <w:rFonts w:ascii="Consolas" w:hAnsi="Consolas"/>
+                <w:color w:val="000000"/>
+                <w:sz w:val="28"/>
+                <w:szCs w:val="28"/>
+                <w:lang w:eastAsia="en-CA"/>
+              </w:rPr>
+              <w:t>);</w:t>
+            </w:r>
+            <w:proofErr w:type="gramEnd"/>
+          </w:p>
+          <w:p>
+            <w:pPr>
+              <w:shd w:val="clear" w:color="auto" w:fill="FFFFFF"/>
+              <w:spacing w:line="285" w:lineRule="atLeast"/>
+              <w:rPr>
+                <w:rFonts w:ascii="Consolas" w:hAnsi="Consolas"/>
+                <w:color w:val="000000"/>
+                <w:sz w:val="28"/>
+                <w:szCs w:val="28"/>
+                <w:lang w:eastAsia="en-CA"/>
+              </w:rPr>
+            </w:pPr>
+            <w:r>
+              <w:rPr>
+                <w:rFonts w:ascii="Consolas" w:hAnsi="Consolas"/>
+                <w:color w:val="000000"/>
+                <w:sz w:val="28"/>
+                <w:szCs w:val="28"/>
+                <w:lang w:eastAsia="en-CA"/>
+              </w:rPr>
+              <w:t xml:space="preserve">    }</w:t>
+            </w:r>
+          </w:p>
+          <w:p>
+            <w:pPr>
+              <w:shd w:val="clear" w:color="auto" w:fill="FFFFFF"/>
+              <w:spacing w:line="285" w:lineRule="atLeast"/>
+              <w:rPr>
+                <w:rFonts w:ascii="Consolas" w:hAnsi="Consolas"/>
+                <w:color w:val="000000"/>
+                <w:sz w:val="28"/>
+                <w:szCs w:val="28"/>
+                <w:lang w:eastAsia="en-CA"/>
+              </w:rPr>
+            </w:pPr>
+          </w:p>
+          <w:p>
+            <w:pPr>
+              <w:shd w:val="clear" w:color="auto" w:fill="FFFFFF"/>
+              <w:spacing w:line="285" w:lineRule="atLeast"/>
+              <w:rPr>
+                <w:rFonts w:ascii="Consolas" w:hAnsi="Consolas"/>
+                <w:color w:val="000000"/>
+                <w:sz w:val="28"/>
+                <w:szCs w:val="28"/>
+                <w:lang w:eastAsia="en-CA"/>
+              </w:rPr>
+            </w:pPr>
+            <w:r>
+              <w:rPr>
+                <w:rFonts w:ascii="Consolas" w:hAnsi="Consolas"/>
+                <w:color w:val="000000"/>
+                <w:sz w:val="28"/>
+                <w:szCs w:val="28"/>
+                <w:lang w:eastAsia="en-CA"/>
+              </w:rPr>
+              <w:t xml:space="preserve">    return </w:t>
+            </w:r>
+            <w:proofErr w:type="gramStart"/>
+            <w:r>
+              <w:rPr>
+                <w:rFonts w:ascii="Consolas" w:hAnsi="Consolas"/>
+                <w:color w:val="000000"/>
+                <w:sz w:val="28"/>
+                <w:szCs w:val="28"/>
+                <w:lang w:eastAsia="en-CA"/>
+              </w:rPr>
+              <w:t>0;</w:t>
+            </w:r>
+            <w:proofErr w:type="gramEnd"/>
+          </w:p>
+          <w:p>
+            <w:pPr>
+              <w:shd w:val="clear" w:color="auto" w:fill="FFFFFF"/>
+              <w:spacing w:line="285" w:lineRule="atLeast"/>
+              <w:rPr>
+                <w:rFonts w:ascii="Consolas" w:hAnsi="Consolas"/>
+                <w:color w:val="000000"/>
+                <w:sz w:val="28"/>
+                <w:szCs w:val="28"/>
+                <w:lang w:eastAsia="en-CA"/>
+              </w:rPr>
+            </w:pPr>
+            <w:r>
+              <w:rPr>
+                <w:rFonts w:ascii="Consolas" w:hAnsi="Consolas"/>
+                <w:color w:val="000000"/>
+                <w:sz w:val="28"/>
+                <w:szCs w:val="28"/>
+                <w:lang w:eastAsia="en-CA"/>
+              </w:rPr>
+              <w:t>}</w:t>
+            </w:r>
           </w:p>
         </w:tc>
       </w:tr>
@@ -4098,6 +7861,560 @@
                 <w:lang w:eastAsia="en-CA"/>
               </w:rPr>
             </w:pPr>
+            <w:r>
+              <w:rPr>
+                <w:rFonts w:ascii="Consolas" w:hAnsi="Consolas"/>
+                <w:color w:val="000000"/>
+                <w:sz w:val="28"/>
+                <w:szCs w:val="28"/>
+                <w:lang w:eastAsia="en-CA"/>
+              </w:rPr>
+              <w:t>// Online C compiler to run C program online</w:t>
+            </w:r>
+          </w:p>
+          <w:p>
+            <w:pPr>
+              <w:shd w:val="clear" w:color="auto" w:fill="FFFFFF"/>
+              <w:spacing w:line="285" w:lineRule="atLeast"/>
+              <w:rPr>
+                <w:rFonts w:ascii="Consolas" w:hAnsi="Consolas"/>
+                <w:color w:val="000000"/>
+                <w:sz w:val="28"/>
+                <w:szCs w:val="28"/>
+                <w:lang w:eastAsia="en-CA"/>
+              </w:rPr>
+            </w:pPr>
+            <w:proofErr w:type="gramStart"/>
+            <w:r>
+              <w:rPr>
+                <w:rFonts w:ascii="Consolas" w:hAnsi="Consolas"/>
+                <w:color w:val="000000"/>
+                <w:sz w:val="28"/>
+                <w:szCs w:val="28"/>
+                <w:lang w:eastAsia="en-CA"/>
+              </w:rPr>
+              <w:t>#include</w:t>
+            </w:r>
+            <w:proofErr w:type="gramEnd"/>
+            <w:r>
+              <w:rPr>
+                <w:rFonts w:ascii="Consolas" w:hAnsi="Consolas"/>
+                <w:color w:val="000000"/>
+                <w:sz w:val="28"/>
+                <w:szCs w:val="28"/>
+                <w:lang w:eastAsia="en-CA"/>
+              </w:rPr>
+              <w:t xml:space="preserve"> &lt;</w:t>
+            </w:r>
+            <w:proofErr w:type="spellStart"/>
+            <w:r>
+              <w:rPr>
+                <w:rFonts w:ascii="Consolas" w:hAnsi="Consolas"/>
+                <w:color w:val="000000"/>
+                <w:sz w:val="28"/>
+                <w:szCs w:val="28"/>
+                <w:lang w:eastAsia="en-CA"/>
+              </w:rPr>
+              <w:t>stdio.h</w:t>
+            </w:r>
+            <w:proofErr w:type="spellEnd"/>
+            <w:r>
+              <w:rPr>
+                <w:rFonts w:ascii="Consolas" w:hAnsi="Consolas"/>
+                <w:color w:val="000000"/>
+                <w:sz w:val="28"/>
+                <w:szCs w:val="28"/>
+                <w:lang w:eastAsia="en-CA"/>
+              </w:rPr>
+              <w:t>&gt;</w:t>
+            </w:r>
+          </w:p>
+          <w:p>
+            <w:pPr>
+              <w:shd w:val="clear" w:color="auto" w:fill="FFFFFF"/>
+              <w:spacing w:line="285" w:lineRule="atLeast"/>
+              <w:rPr>
+                <w:rFonts w:ascii="Consolas" w:hAnsi="Consolas"/>
+                <w:color w:val="000000"/>
+                <w:sz w:val="28"/>
+                <w:szCs w:val="28"/>
+                <w:lang w:eastAsia="en-CA"/>
+              </w:rPr>
+            </w:pPr>
+          </w:p>
+          <w:p>
+            <w:pPr>
+              <w:shd w:val="clear" w:color="auto" w:fill="FFFFFF"/>
+              <w:spacing w:line="285" w:lineRule="atLeast"/>
+              <w:rPr>
+                <w:rFonts w:ascii="Consolas" w:hAnsi="Consolas"/>
+                <w:color w:val="000000"/>
+                <w:sz w:val="28"/>
+                <w:szCs w:val="28"/>
+                <w:lang w:eastAsia="en-CA"/>
+              </w:rPr>
+            </w:pPr>
+            <w:r>
+              <w:rPr>
+                <w:rFonts w:ascii="Consolas" w:hAnsi="Consolas"/>
+                <w:color w:val="000000"/>
+                <w:sz w:val="28"/>
+                <w:szCs w:val="28"/>
+                <w:lang w:eastAsia="en-CA"/>
+              </w:rPr>
+              <w:t xml:space="preserve">int </w:t>
+            </w:r>
+            <w:proofErr w:type="gramStart"/>
+            <w:r>
+              <w:rPr>
+                <w:rFonts w:ascii="Consolas" w:hAnsi="Consolas"/>
+                <w:color w:val="000000"/>
+                <w:sz w:val="28"/>
+                <w:szCs w:val="28"/>
+                <w:lang w:eastAsia="en-CA"/>
+              </w:rPr>
+              <w:t>main(</w:t>
+            </w:r>
+            <w:proofErr w:type="gramEnd"/>
+            <w:r>
+              <w:rPr>
+                <w:rFonts w:ascii="Consolas" w:hAnsi="Consolas"/>
+                <w:color w:val="000000"/>
+                <w:sz w:val="28"/>
+                <w:szCs w:val="28"/>
+                <w:lang w:eastAsia="en-CA"/>
+              </w:rPr>
+              <w:t>) {</w:t>
+            </w:r>
+          </w:p>
+          <w:p>
+            <w:pPr>
+              <w:shd w:val="clear" w:color="auto" w:fill="FFFFFF"/>
+              <w:spacing w:line="285" w:lineRule="atLeast"/>
+              <w:rPr>
+                <w:rFonts w:ascii="Consolas" w:hAnsi="Consolas"/>
+                <w:color w:val="000000"/>
+                <w:sz w:val="28"/>
+                <w:szCs w:val="28"/>
+                <w:lang w:eastAsia="en-CA"/>
+              </w:rPr>
+            </w:pPr>
+            <w:r>
+              <w:rPr>
+                <w:rFonts w:ascii="Consolas" w:hAnsi="Consolas"/>
+                <w:color w:val="000000"/>
+                <w:sz w:val="28"/>
+                <w:szCs w:val="28"/>
+                <w:lang w:eastAsia="en-CA"/>
+              </w:rPr>
+              <w:t xml:space="preserve">    int </w:t>
+            </w:r>
+            <w:proofErr w:type="gramStart"/>
+            <w:r>
+              <w:rPr>
+                <w:rFonts w:ascii="Consolas" w:hAnsi="Consolas"/>
+                <w:color w:val="000000"/>
+                <w:sz w:val="28"/>
+                <w:szCs w:val="28"/>
+                <w:lang w:eastAsia="en-CA"/>
+              </w:rPr>
+              <w:t>input;</w:t>
+            </w:r>
+            <w:proofErr w:type="gramEnd"/>
+          </w:p>
+          <w:p>
+            <w:pPr>
+              <w:shd w:val="clear" w:color="auto" w:fill="FFFFFF"/>
+              <w:spacing w:line="285" w:lineRule="atLeast"/>
+              <w:rPr>
+                <w:rFonts w:ascii="Consolas" w:hAnsi="Consolas"/>
+                <w:color w:val="000000"/>
+                <w:sz w:val="28"/>
+                <w:szCs w:val="28"/>
+                <w:lang w:eastAsia="en-CA"/>
+              </w:rPr>
+            </w:pPr>
+            <w:r>
+              <w:rPr>
+                <w:rFonts w:ascii="Consolas" w:hAnsi="Consolas"/>
+                <w:color w:val="000000"/>
+                <w:sz w:val="28"/>
+                <w:szCs w:val="28"/>
+                <w:lang w:eastAsia="en-CA"/>
+              </w:rPr>
+              <w:t xml:space="preserve">    int </w:t>
+            </w:r>
+            <w:proofErr w:type="gramStart"/>
+            <w:r>
+              <w:rPr>
+                <w:rFonts w:ascii="Consolas" w:hAnsi="Consolas"/>
+                <w:color w:val="000000"/>
+                <w:sz w:val="28"/>
+                <w:szCs w:val="28"/>
+                <w:lang w:eastAsia="en-CA"/>
+              </w:rPr>
+              <w:t>result;</w:t>
+            </w:r>
+            <w:proofErr w:type="gramEnd"/>
+          </w:p>
+          <w:p>
+            <w:pPr>
+              <w:shd w:val="clear" w:color="auto" w:fill="FFFFFF"/>
+              <w:spacing w:line="285" w:lineRule="atLeast"/>
+              <w:rPr>
+                <w:rFonts w:ascii="Consolas" w:hAnsi="Consolas"/>
+                <w:color w:val="000000"/>
+                <w:sz w:val="28"/>
+                <w:szCs w:val="28"/>
+                <w:lang w:eastAsia="en-CA"/>
+              </w:rPr>
+            </w:pPr>
+            <w:r>
+              <w:rPr>
+                <w:rFonts w:ascii="Consolas" w:hAnsi="Consolas"/>
+                <w:color w:val="000000"/>
+                <w:sz w:val="28"/>
+                <w:szCs w:val="28"/>
+                <w:lang w:eastAsia="en-CA"/>
+              </w:rPr>
+              <w:t xml:space="preserve">    </w:t>
+            </w:r>
+            <w:proofErr w:type="spellStart"/>
+            <w:proofErr w:type="gramStart"/>
+            <w:r>
+              <w:rPr>
+                <w:rFonts w:ascii="Consolas" w:hAnsi="Consolas"/>
+                <w:color w:val="000000"/>
+                <w:sz w:val="28"/>
+                <w:szCs w:val="28"/>
+                <w:lang w:eastAsia="en-CA"/>
+              </w:rPr>
+              <w:t>scanf</w:t>
+            </w:r>
+            <w:proofErr w:type="spellEnd"/>
+            <w:r>
+              <w:rPr>
+                <w:rFonts w:ascii="Consolas" w:hAnsi="Consolas"/>
+                <w:color w:val="000000"/>
+                <w:sz w:val="28"/>
+                <w:szCs w:val="28"/>
+                <w:lang w:eastAsia="en-CA"/>
+              </w:rPr>
+              <w:t>(</w:t>
+            </w:r>
+            <w:proofErr w:type="gramEnd"/>
+            <w:r>
+              <w:rPr>
+                <w:rFonts w:ascii="Consolas" w:hAnsi="Consolas"/>
+                <w:color w:val="000000"/>
+                <w:sz w:val="28"/>
+                <w:szCs w:val="28"/>
+                <w:lang w:eastAsia="en-CA"/>
+              </w:rPr>
+              <w:t>"%d", &amp;input</w:t>
+            </w:r>
+            <w:proofErr w:type="gramStart"/>
+            <w:r>
+              <w:rPr>
+                <w:rFonts w:ascii="Consolas" w:hAnsi="Consolas"/>
+                <w:color w:val="000000"/>
+                <w:sz w:val="28"/>
+                <w:szCs w:val="28"/>
+                <w:lang w:eastAsia="en-CA"/>
+              </w:rPr>
+              <w:t>);</w:t>
+            </w:r>
+            <w:proofErr w:type="gramEnd"/>
+          </w:p>
+          <w:p>
+            <w:pPr>
+              <w:shd w:val="clear" w:color="auto" w:fill="FFFFFF"/>
+              <w:spacing w:line="285" w:lineRule="atLeast"/>
+              <w:rPr>
+                <w:rFonts w:ascii="Consolas" w:hAnsi="Consolas"/>
+                <w:color w:val="000000"/>
+                <w:sz w:val="28"/>
+                <w:szCs w:val="28"/>
+                <w:lang w:eastAsia="en-CA"/>
+              </w:rPr>
+            </w:pPr>
+            <w:r>
+              <w:rPr>
+                <w:rFonts w:ascii="Consolas" w:hAnsi="Consolas"/>
+                <w:color w:val="000000"/>
+                <w:sz w:val="28"/>
+                <w:szCs w:val="28"/>
+                <w:lang w:eastAsia="en-CA"/>
+              </w:rPr>
+              <w:t xml:space="preserve">    </w:t>
+            </w:r>
+          </w:p>
+          <w:p>
+            <w:pPr>
+              <w:shd w:val="clear" w:color="auto" w:fill="FFFFFF"/>
+              <w:spacing w:line="285" w:lineRule="atLeast"/>
+              <w:rPr>
+                <w:rFonts w:ascii="Consolas" w:hAnsi="Consolas"/>
+                <w:color w:val="000000"/>
+                <w:sz w:val="28"/>
+                <w:szCs w:val="28"/>
+                <w:lang w:eastAsia="en-CA"/>
+              </w:rPr>
+            </w:pPr>
+            <w:r>
+              <w:rPr>
+                <w:rFonts w:ascii="Consolas" w:hAnsi="Consolas"/>
+                <w:color w:val="000000"/>
+                <w:sz w:val="28"/>
+                <w:szCs w:val="28"/>
+                <w:lang w:eastAsia="en-CA"/>
+              </w:rPr>
+              <w:t xml:space="preserve">    for (int x = 2; x &lt; input; x = x + 2) {</w:t>
+            </w:r>
+          </w:p>
+          <w:p>
+            <w:pPr>
+              <w:shd w:val="clear" w:color="auto" w:fill="FFFFFF"/>
+              <w:spacing w:line="285" w:lineRule="atLeast"/>
+              <w:rPr>
+                <w:rFonts w:ascii="Consolas" w:hAnsi="Consolas"/>
+                <w:color w:val="000000"/>
+                <w:sz w:val="28"/>
+                <w:szCs w:val="28"/>
+                <w:lang w:eastAsia="en-CA"/>
+              </w:rPr>
+            </w:pPr>
+            <w:r>
+              <w:rPr>
+                <w:rFonts w:ascii="Consolas" w:hAnsi="Consolas"/>
+                <w:color w:val="000000"/>
+                <w:sz w:val="28"/>
+                <w:szCs w:val="28"/>
+                <w:lang w:eastAsia="en-CA"/>
+              </w:rPr>
+              <w:t xml:space="preserve">        if ((x % 6) == 0) {</w:t>
+            </w:r>
+          </w:p>
+          <w:p>
+            <w:pPr>
+              <w:shd w:val="clear" w:color="auto" w:fill="FFFFFF"/>
+              <w:spacing w:line="285" w:lineRule="atLeast"/>
+              <w:rPr>
+                <w:rFonts w:ascii="Consolas" w:hAnsi="Consolas"/>
+                <w:color w:val="000000"/>
+                <w:sz w:val="28"/>
+                <w:szCs w:val="28"/>
+                <w:lang w:eastAsia="en-CA"/>
+              </w:rPr>
+            </w:pPr>
+            <w:r>
+              <w:rPr>
+                <w:rFonts w:ascii="Consolas" w:hAnsi="Consolas"/>
+                <w:color w:val="000000"/>
+                <w:sz w:val="28"/>
+                <w:szCs w:val="28"/>
+                <w:lang w:eastAsia="en-CA"/>
+              </w:rPr>
+              <w:t xml:space="preserve">            </w:t>
+            </w:r>
+            <w:proofErr w:type="gramStart"/>
+            <w:r>
+              <w:rPr>
+                <w:rFonts w:ascii="Consolas" w:hAnsi="Consolas"/>
+                <w:color w:val="000000"/>
+                <w:sz w:val="28"/>
+                <w:szCs w:val="28"/>
+                <w:lang w:eastAsia="en-CA"/>
+              </w:rPr>
+              <w:t>continue;</w:t>
+            </w:r>
+            <w:proofErr w:type="gramEnd"/>
+          </w:p>
+          <w:p>
+            <w:pPr>
+              <w:shd w:val="clear" w:color="auto" w:fill="FFFFFF"/>
+              <w:spacing w:line="285" w:lineRule="atLeast"/>
+              <w:rPr>
+                <w:rFonts w:ascii="Consolas" w:hAnsi="Consolas"/>
+                <w:color w:val="000000"/>
+                <w:sz w:val="28"/>
+                <w:szCs w:val="28"/>
+                <w:lang w:eastAsia="en-CA"/>
+              </w:rPr>
+            </w:pPr>
+            <w:r>
+              <w:rPr>
+                <w:rFonts w:ascii="Consolas" w:hAnsi="Consolas"/>
+                <w:color w:val="000000"/>
+                <w:sz w:val="28"/>
+                <w:szCs w:val="28"/>
+                <w:lang w:eastAsia="en-CA"/>
+              </w:rPr>
+              <w:t xml:space="preserve">        }</w:t>
+            </w:r>
+          </w:p>
+          <w:p>
+            <w:pPr>
+              <w:shd w:val="clear" w:color="auto" w:fill="FFFFFF"/>
+              <w:spacing w:line="285" w:lineRule="atLeast"/>
+              <w:rPr>
+                <w:rFonts w:ascii="Consolas" w:hAnsi="Consolas"/>
+                <w:color w:val="000000"/>
+                <w:sz w:val="28"/>
+                <w:szCs w:val="28"/>
+                <w:lang w:eastAsia="en-CA"/>
+              </w:rPr>
+            </w:pPr>
+            <w:r>
+              <w:rPr>
+                <w:rFonts w:ascii="Consolas" w:hAnsi="Consolas"/>
+                <w:color w:val="000000"/>
+                <w:sz w:val="28"/>
+                <w:szCs w:val="28"/>
+                <w:lang w:eastAsia="en-CA"/>
+              </w:rPr>
+              <w:t xml:space="preserve">        </w:t>
+            </w:r>
+            <w:proofErr w:type="spellStart"/>
+            <w:proofErr w:type="gramStart"/>
+            <w:r>
+              <w:rPr>
+                <w:rFonts w:ascii="Consolas" w:hAnsi="Consolas"/>
+                <w:color w:val="000000"/>
+                <w:sz w:val="28"/>
+                <w:szCs w:val="28"/>
+                <w:lang w:eastAsia="en-CA"/>
+              </w:rPr>
+              <w:t>printf</w:t>
+            </w:r>
+            <w:proofErr w:type="spellEnd"/>
+            <w:r>
+              <w:rPr>
+                <w:rFonts w:ascii="Consolas" w:hAnsi="Consolas"/>
+                <w:color w:val="000000"/>
+                <w:sz w:val="28"/>
+                <w:szCs w:val="28"/>
+                <w:lang w:eastAsia="en-CA"/>
+              </w:rPr>
+              <w:t>(</w:t>
+            </w:r>
+            <w:proofErr w:type="gramEnd"/>
+            <w:r>
+              <w:rPr>
+                <w:rFonts w:ascii="Consolas" w:hAnsi="Consolas"/>
+                <w:color w:val="000000"/>
+                <w:sz w:val="28"/>
+                <w:szCs w:val="28"/>
+                <w:lang w:eastAsia="en-CA"/>
+              </w:rPr>
+              <w:t>"%d\n", x</w:t>
+            </w:r>
+            <w:proofErr w:type="gramStart"/>
+            <w:r>
+              <w:rPr>
+                <w:rFonts w:ascii="Consolas" w:hAnsi="Consolas"/>
+                <w:color w:val="000000"/>
+                <w:sz w:val="28"/>
+                <w:szCs w:val="28"/>
+                <w:lang w:eastAsia="en-CA"/>
+              </w:rPr>
+              <w:t>);</w:t>
+            </w:r>
+            <w:proofErr w:type="gramEnd"/>
+          </w:p>
+          <w:p>
+            <w:pPr>
+              <w:shd w:val="clear" w:color="auto" w:fill="FFFFFF"/>
+              <w:spacing w:line="285" w:lineRule="atLeast"/>
+              <w:rPr>
+                <w:rFonts w:ascii="Consolas" w:hAnsi="Consolas"/>
+                <w:color w:val="000000"/>
+                <w:sz w:val="28"/>
+                <w:szCs w:val="28"/>
+                <w:lang w:eastAsia="en-CA"/>
+              </w:rPr>
+            </w:pPr>
+            <w:r>
+              <w:rPr>
+                <w:rFonts w:ascii="Consolas" w:hAnsi="Consolas"/>
+                <w:color w:val="000000"/>
+                <w:sz w:val="28"/>
+                <w:szCs w:val="28"/>
+                <w:lang w:eastAsia="en-CA"/>
+              </w:rPr>
+              <w:t xml:space="preserve">    }</w:t>
+            </w:r>
+          </w:p>
+          <w:p>
+            <w:pPr>
+              <w:shd w:val="clear" w:color="auto" w:fill="FFFFFF"/>
+              <w:spacing w:line="285" w:lineRule="atLeast"/>
+              <w:rPr>
+                <w:rFonts w:ascii="Consolas" w:hAnsi="Consolas"/>
+                <w:color w:val="000000"/>
+                <w:sz w:val="28"/>
+                <w:szCs w:val="28"/>
+                <w:lang w:eastAsia="en-CA"/>
+              </w:rPr>
+            </w:pPr>
+          </w:p>
+          <w:p>
+            <w:pPr>
+              <w:shd w:val="clear" w:color="auto" w:fill="FFFFFF"/>
+              <w:spacing w:line="285" w:lineRule="atLeast"/>
+              <w:rPr>
+                <w:rFonts w:ascii="Consolas" w:hAnsi="Consolas"/>
+                <w:color w:val="000000"/>
+                <w:sz w:val="28"/>
+                <w:szCs w:val="28"/>
+                <w:lang w:eastAsia="en-CA"/>
+              </w:rPr>
+            </w:pPr>
+            <w:r>
+              <w:rPr>
+                <w:rFonts w:ascii="Consolas" w:hAnsi="Consolas"/>
+                <w:color w:val="000000"/>
+                <w:sz w:val="28"/>
+                <w:szCs w:val="28"/>
+                <w:lang w:eastAsia="en-CA"/>
+              </w:rPr>
+              <w:t xml:space="preserve">    return </w:t>
+            </w:r>
+            <w:proofErr w:type="gramStart"/>
+            <w:r>
+              <w:rPr>
+                <w:rFonts w:ascii="Consolas" w:hAnsi="Consolas"/>
+                <w:color w:val="000000"/>
+                <w:sz w:val="28"/>
+                <w:szCs w:val="28"/>
+                <w:lang w:eastAsia="en-CA"/>
+              </w:rPr>
+              <w:t>0;</w:t>
+            </w:r>
+            <w:proofErr w:type="gramEnd"/>
+          </w:p>
+          <w:p>
+            <w:pPr>
+              <w:shd w:val="clear" w:color="auto" w:fill="FFFFFF"/>
+              <w:spacing w:line="285" w:lineRule="atLeast"/>
+              <w:rPr>
+                <w:rFonts w:ascii="Consolas" w:hAnsi="Consolas"/>
+                <w:color w:val="000000"/>
+                <w:sz w:val="28"/>
+                <w:szCs w:val="28"/>
+                <w:lang w:eastAsia="en-CA"/>
+              </w:rPr>
+            </w:pPr>
+            <w:r>
+              <w:rPr>
+                <w:rFonts w:ascii="Consolas" w:hAnsi="Consolas"/>
+                <w:color w:val="000000"/>
+                <w:sz w:val="28"/>
+                <w:szCs w:val="28"/>
+                <w:lang w:eastAsia="en-CA"/>
+              </w:rPr>
+              <w:t>}</w:t>
+            </w:r>
           </w:p>
           <w:p>
             <w:pPr>

</xml_diff>